<commit_message>
Modifying scripts to generate and clean data for uploading to Dryad
</commit_message>
<xml_diff>
--- a/SEC_Writings/SEC_Santangelo-et-al_Proc-B_2018_Main-Text_Clean.docx
+++ b/SEC_Writings/SEC_Santangelo-et-al_Proc-B_2018_Main-Text_Clean.docx
@@ -114,7 +114,14 @@
         <w:rPr>
           <w:rFonts w:ascii="Times New Roman" w:hAnsi="Times New Roman" w:cs="Times New Roman"/>
         </w:rPr>
-        <w:t>James S. Santangelo</w:t>
+        <w:t xml:space="preserve">James S. </w:t>
+      </w:r>
+      <w:proofErr w:type="spellStart"/>
+      <w:r>
+        <w:rPr>
+          <w:rFonts w:ascii="Times New Roman" w:hAnsi="Times New Roman" w:cs="Times New Roman"/>
+        </w:rPr>
+        <w:t>Santangelo</w:t>
       </w:r>
       <w:r>
         <w:rPr>
@@ -130,11 +137,19 @@
         </w:rPr>
         <w:t>,3</w:t>
       </w:r>
-      <w:r>
-        <w:rPr>
-          <w:rFonts w:ascii="Times New Roman" w:hAnsi="Times New Roman" w:cs="Times New Roman"/>
-        </w:rPr>
-        <w:t>, Marc T. J. Johnson</w:t>
+      <w:proofErr w:type="spellEnd"/>
+      <w:r>
+        <w:rPr>
+          <w:rFonts w:ascii="Times New Roman" w:hAnsi="Times New Roman" w:cs="Times New Roman"/>
+        </w:rPr>
+        <w:t xml:space="preserve">, Marc T. J. </w:t>
+      </w:r>
+      <w:proofErr w:type="spellStart"/>
+      <w:r>
+        <w:rPr>
+          <w:rFonts w:ascii="Times New Roman" w:hAnsi="Times New Roman" w:cs="Times New Roman"/>
+        </w:rPr>
+        <w:t>Johnson</w:t>
       </w:r>
       <w:r>
         <w:rPr>
@@ -150,11 +165,19 @@
         </w:rPr>
         <w:t>,3</w:t>
       </w:r>
-      <w:r>
-        <w:rPr>
-          <w:rFonts w:ascii="Times New Roman" w:hAnsi="Times New Roman" w:cs="Times New Roman"/>
-        </w:rPr>
-        <w:t xml:space="preserve"> and Rob W. Ness</w:t>
+      <w:proofErr w:type="spellEnd"/>
+      <w:r>
+        <w:rPr>
+          <w:rFonts w:ascii="Times New Roman" w:hAnsi="Times New Roman" w:cs="Times New Roman"/>
+        </w:rPr>
+        <w:t xml:space="preserve"> and Rob W. </w:t>
+      </w:r>
+      <w:proofErr w:type="spellStart"/>
+      <w:r>
+        <w:rPr>
+          <w:rFonts w:ascii="Times New Roman" w:hAnsi="Times New Roman" w:cs="Times New Roman"/>
+        </w:rPr>
+        <w:t>Ness</w:t>
       </w:r>
       <w:r>
         <w:rPr>
@@ -170,6 +193,7 @@
         </w:rPr>
         <w:t>,3</w:t>
       </w:r>
+      <w:proofErr w:type="spellEnd"/>
     </w:p>
     <w:p>
       <w:pPr>
@@ -187,6 +211,7 @@
           <w:rFonts w:ascii="Times New Roman" w:hAnsi="Times New Roman" w:cs="Times New Roman"/>
         </w:rPr>
       </w:pPr>
+      <w:proofErr w:type="spellStart"/>
       <w:r>
         <w:rPr>
           <w:rFonts w:ascii="Times New Roman" w:hAnsi="Times New Roman" w:cs="Times New Roman"/>
@@ -198,8 +223,23 @@
         <w:rPr>
           <w:rFonts w:ascii="Times New Roman" w:hAnsi="Times New Roman" w:cs="Times New Roman"/>
         </w:rPr>
-        <w:t>Department of Biology, University of Toronto Mississauga, Mississauga, Ontario, Canada, L5L 1C6</w:t>
-      </w:r>
+        <w:t>Department</w:t>
+      </w:r>
+      <w:proofErr w:type="spellEnd"/>
+      <w:r>
+        <w:rPr>
+          <w:rFonts w:ascii="Times New Roman" w:hAnsi="Times New Roman" w:cs="Times New Roman"/>
+        </w:rPr>
+        <w:t xml:space="preserve"> of Biology, University of Toronto Mississauga, Mississauga, Ontario, Canada, L5L </w:t>
+      </w:r>
+      <w:proofErr w:type="spellStart"/>
+      <w:r>
+        <w:rPr>
+          <w:rFonts w:ascii="Times New Roman" w:hAnsi="Times New Roman" w:cs="Times New Roman"/>
+        </w:rPr>
+        <w:t>1C6</w:t>
+      </w:r>
+      <w:proofErr w:type="spellEnd"/>
     </w:p>
     <w:p>
       <w:pPr>
@@ -208,6 +248,7 @@
           <w:rFonts w:ascii="Times New Roman" w:hAnsi="Times New Roman" w:cs="Times New Roman"/>
         </w:rPr>
       </w:pPr>
+      <w:proofErr w:type="spellStart"/>
       <w:r>
         <w:rPr>
           <w:rFonts w:ascii="Times New Roman" w:hAnsi="Times New Roman" w:cs="Times New Roman"/>
@@ -219,7 +260,14 @@
         <w:rPr>
           <w:rFonts w:ascii="Times New Roman" w:hAnsi="Times New Roman" w:cs="Times New Roman"/>
         </w:rPr>
-        <w:t xml:space="preserve">Department of </w:t>
+        <w:t>Department</w:t>
+      </w:r>
+      <w:proofErr w:type="spellEnd"/>
+      <w:r>
+        <w:rPr>
+          <w:rFonts w:ascii="Times New Roman" w:hAnsi="Times New Roman" w:cs="Times New Roman"/>
+        </w:rPr>
+        <w:t xml:space="preserve"> of </w:t>
       </w:r>
       <w:r>
         <w:rPr>
@@ -231,8 +279,16 @@
         <w:rPr>
           <w:rFonts w:ascii="Times New Roman" w:hAnsi="Times New Roman" w:cs="Times New Roman"/>
         </w:rPr>
-        <w:t>and Evolutionary Biology, University of Toronto, Toronto, Ontario, Canada, M5S 3B2</w:t>
-      </w:r>
+        <w:t xml:space="preserve">and Evolutionary Biology, University of Toronto, Toronto, Ontario, Canada, M5S </w:t>
+      </w:r>
+      <w:proofErr w:type="spellStart"/>
+      <w:r>
+        <w:rPr>
+          <w:rFonts w:ascii="Times New Roman" w:hAnsi="Times New Roman" w:cs="Times New Roman"/>
+        </w:rPr>
+        <w:t>3B2</w:t>
+      </w:r>
+      <w:proofErr w:type="spellEnd"/>
     </w:p>
     <w:p>
       <w:pPr>
@@ -241,6 +297,7 @@
           <w:rFonts w:ascii="Times New Roman" w:hAnsi="Times New Roman" w:cs="Times New Roman"/>
         </w:rPr>
       </w:pPr>
+      <w:proofErr w:type="spellStart"/>
       <w:r>
         <w:rPr>
           <w:rFonts w:ascii="Times New Roman" w:hAnsi="Times New Roman" w:cs="Times New Roman"/>
@@ -252,8 +309,23 @@
         <w:rPr>
           <w:rFonts w:ascii="Times New Roman" w:hAnsi="Times New Roman" w:cs="Times New Roman"/>
         </w:rPr>
-        <w:t>Centre for Urban Environments, University of Toronto Mississauga, Mississauga, Ontario, Canada L5L 1C6</w:t>
-      </w:r>
+        <w:t>Centre</w:t>
+      </w:r>
+      <w:proofErr w:type="spellEnd"/>
+      <w:r>
+        <w:rPr>
+          <w:rFonts w:ascii="Times New Roman" w:hAnsi="Times New Roman" w:cs="Times New Roman"/>
+        </w:rPr>
+        <w:t xml:space="preserve"> for Urban Environments, University of Toronto Mississauga, Mississauga, Ontario, Canada L5L </w:t>
+      </w:r>
+      <w:proofErr w:type="spellStart"/>
+      <w:r>
+        <w:rPr>
+          <w:rFonts w:ascii="Times New Roman" w:hAnsi="Times New Roman" w:cs="Times New Roman"/>
+        </w:rPr>
+        <w:t>1C6</w:t>
+      </w:r>
+      <w:proofErr w:type="spellEnd"/>
     </w:p>
     <w:p>
       <w:pPr>
@@ -534,22 +606,39 @@
           <w:rFonts w:ascii="Times New Roman" w:eastAsia="Times New Roman" w:hAnsi="Times New Roman" w:cs="Times New Roman"/>
           <w:color w:val="000000" w:themeColor="text1"/>
         </w:rPr>
-        <w:t xml:space="preserve">simulations modelled according to the cyanogenesis </w:t>
-      </w:r>
+        <w:t xml:space="preserve">simulations modelled according to the </w:t>
+      </w:r>
+      <w:proofErr w:type="spellStart"/>
       <w:r>
         <w:rPr>
           <w:rFonts w:ascii="Times New Roman" w:eastAsia="Times New Roman" w:hAnsi="Times New Roman" w:cs="Times New Roman"/>
           <w:color w:val="000000" w:themeColor="text1"/>
         </w:rPr>
-        <w:t xml:space="preserve">(HCN) </w:t>
-      </w:r>
+        <w:t>cyanogenesis</w:t>
+      </w:r>
+      <w:proofErr w:type="spellEnd"/>
       <w:r>
         <w:rPr>
           <w:rFonts w:ascii="Times New Roman" w:eastAsia="Times New Roman" w:hAnsi="Times New Roman" w:cs="Times New Roman"/>
           <w:color w:val="000000" w:themeColor="text1"/>
         </w:rPr>
+        <w:t xml:space="preserve"> </w:t>
+      </w:r>
+      <w:r>
+        <w:rPr>
+          <w:rFonts w:ascii="Times New Roman" w:eastAsia="Times New Roman" w:hAnsi="Times New Roman" w:cs="Times New Roman"/>
+          <w:color w:val="000000" w:themeColor="text1"/>
+        </w:rPr>
+        <w:t xml:space="preserve">(HCN) </w:t>
+      </w:r>
+      <w:r>
+        <w:rPr>
+          <w:rFonts w:ascii="Times New Roman" w:eastAsia="Times New Roman" w:hAnsi="Times New Roman" w:cs="Times New Roman"/>
+          <w:color w:val="000000" w:themeColor="text1"/>
+        </w:rPr>
         <w:t>polymorphism in white clover (</w:t>
       </w:r>
+      <w:proofErr w:type="spellStart"/>
       <w:r>
         <w:rPr>
           <w:rFonts w:ascii="Times New Roman" w:eastAsia="Times New Roman" w:hAnsi="Times New Roman" w:cs="Times New Roman"/>
@@ -557,8 +646,29 @@
           <w:iCs/>
           <w:color w:val="000000" w:themeColor="text1"/>
         </w:rPr>
-        <w:t>Trifolium repens</w:t>
-      </w:r>
+        <w:t>Trifolium</w:t>
+      </w:r>
+      <w:proofErr w:type="spellEnd"/>
+      <w:r>
+        <w:rPr>
+          <w:rFonts w:ascii="Times New Roman" w:eastAsia="Times New Roman" w:hAnsi="Times New Roman" w:cs="Times New Roman"/>
+          <w:i/>
+          <w:iCs/>
+          <w:color w:val="000000" w:themeColor="text1"/>
+        </w:rPr>
+        <w:t xml:space="preserve"> </w:t>
+      </w:r>
+      <w:proofErr w:type="spellStart"/>
+      <w:r>
+        <w:rPr>
+          <w:rFonts w:ascii="Times New Roman" w:eastAsia="Times New Roman" w:hAnsi="Times New Roman" w:cs="Times New Roman"/>
+          <w:i/>
+          <w:iCs/>
+          <w:color w:val="000000" w:themeColor="text1"/>
+        </w:rPr>
+        <w:t>repens</w:t>
+      </w:r>
+      <w:proofErr w:type="spellEnd"/>
       <w:r>
         <w:rPr>
           <w:rFonts w:ascii="Times New Roman" w:eastAsia="Times New Roman" w:hAnsi="Times New Roman" w:cs="Times New Roman"/>
@@ -1524,21 +1634,67 @@
         <w:rPr>
           <w:rFonts w:ascii="Times New Roman" w:hAnsi="Times New Roman" w:cs="Times New Roman"/>
         </w:rPr>
-        <w:t xml:space="preserve">delian inherited, epistatically </w:t>
-      </w:r>
-      <w:r>
-        <w:rPr>
-          <w:rFonts w:ascii="Times New Roman" w:hAnsi="Times New Roman" w:cs="Times New Roman"/>
-        </w:rPr>
-        <w:t xml:space="preserve">determined short-style (S) morph from tristylous populations of </w:t>
-      </w:r>
-      <w:r>
-        <w:rPr>
-          <w:rFonts w:ascii="Times New Roman" w:hAnsi="Times New Roman" w:cs="Times New Roman"/>
-          <w:i/>
-        </w:rPr>
-        <w:t>Eichhornia paniculata</w:t>
-      </w:r>
+        <w:t xml:space="preserve">delian inherited, </w:t>
+      </w:r>
+      <w:proofErr w:type="spellStart"/>
+      <w:r>
+        <w:rPr>
+          <w:rFonts w:ascii="Times New Roman" w:hAnsi="Times New Roman" w:cs="Times New Roman"/>
+        </w:rPr>
+        <w:t>epistatically</w:t>
+      </w:r>
+      <w:proofErr w:type="spellEnd"/>
+      <w:r>
+        <w:rPr>
+          <w:rFonts w:ascii="Times New Roman" w:hAnsi="Times New Roman" w:cs="Times New Roman"/>
+        </w:rPr>
+        <w:t xml:space="preserve"> </w:t>
+      </w:r>
+      <w:r>
+        <w:rPr>
+          <w:rFonts w:ascii="Times New Roman" w:hAnsi="Times New Roman" w:cs="Times New Roman"/>
+        </w:rPr>
+        <w:t xml:space="preserve">determined short-style (S) morph from </w:t>
+      </w:r>
+      <w:proofErr w:type="spellStart"/>
+      <w:r>
+        <w:rPr>
+          <w:rFonts w:ascii="Times New Roman" w:hAnsi="Times New Roman" w:cs="Times New Roman"/>
+        </w:rPr>
+        <w:t>tristylous</w:t>
+      </w:r>
+      <w:proofErr w:type="spellEnd"/>
+      <w:r>
+        <w:rPr>
+          <w:rFonts w:ascii="Times New Roman" w:hAnsi="Times New Roman" w:cs="Times New Roman"/>
+        </w:rPr>
+        <w:t xml:space="preserve"> populations of </w:t>
+      </w:r>
+      <w:proofErr w:type="spellStart"/>
+      <w:r>
+        <w:rPr>
+          <w:rFonts w:ascii="Times New Roman" w:hAnsi="Times New Roman" w:cs="Times New Roman"/>
+          <w:i/>
+        </w:rPr>
+        <w:t>Eichhornia</w:t>
+      </w:r>
+      <w:proofErr w:type="spellEnd"/>
+      <w:r>
+        <w:rPr>
+          <w:rFonts w:ascii="Times New Roman" w:hAnsi="Times New Roman" w:cs="Times New Roman"/>
+          <w:i/>
+        </w:rPr>
+        <w:t xml:space="preserve"> </w:t>
+      </w:r>
+      <w:proofErr w:type="spellStart"/>
+      <w:r>
+        <w:rPr>
+          <w:rFonts w:ascii="Times New Roman" w:hAnsi="Times New Roman" w:cs="Times New Roman"/>
+          <w:i/>
+        </w:rPr>
+        <w:t>paniculata</w:t>
+      </w:r>
+      <w:proofErr w:type="spellEnd"/>
       <w:r>
         <w:rPr>
           <w:rFonts w:ascii="Times New Roman" w:hAnsi="Times New Roman" w:cs="Times New Roman"/>
@@ -2066,13 +2222,31 @@
         <w:lastRenderedPageBreak/>
         <w:t>(</w:t>
       </w:r>
-      <w:r>
-        <w:rPr>
-          <w:rFonts w:ascii="Times New Roman" w:hAnsi="Times New Roman" w:cs="Times New Roman"/>
-          <w:i/>
-        </w:rPr>
-        <w:t>Peromyscus leucopus</w:t>
-      </w:r>
+      <w:proofErr w:type="spellStart"/>
+      <w:r>
+        <w:rPr>
+          <w:rFonts w:ascii="Times New Roman" w:hAnsi="Times New Roman" w:cs="Times New Roman"/>
+          <w:i/>
+        </w:rPr>
+        <w:t>Peromyscus</w:t>
+      </w:r>
+      <w:proofErr w:type="spellEnd"/>
+      <w:r>
+        <w:rPr>
+          <w:rFonts w:ascii="Times New Roman" w:hAnsi="Times New Roman" w:cs="Times New Roman"/>
+          <w:i/>
+        </w:rPr>
+        <w:t xml:space="preserve"> </w:t>
+      </w:r>
+      <w:proofErr w:type="spellStart"/>
+      <w:r>
+        <w:rPr>
+          <w:rFonts w:ascii="Times New Roman" w:hAnsi="Times New Roman" w:cs="Times New Roman"/>
+          <w:i/>
+        </w:rPr>
+        <w:t>leucopus</w:t>
+      </w:r>
+      <w:proofErr w:type="spellEnd"/>
       <w:r>
         <w:rPr>
           <w:rFonts w:ascii="Times New Roman" w:hAnsi="Times New Roman" w:cs="Times New Roman"/>
@@ -2134,13 +2308,31 @@
         </w:rPr>
         <w:t xml:space="preserve"> (</w:t>
       </w:r>
-      <w:r>
-        <w:rPr>
-          <w:rFonts w:ascii="Times New Roman" w:hAnsi="Times New Roman" w:cs="Times New Roman"/>
-          <w:i/>
-        </w:rPr>
-        <w:t>Plethodon cinereus</w:t>
-      </w:r>
+      <w:proofErr w:type="spellStart"/>
+      <w:r>
+        <w:rPr>
+          <w:rFonts w:ascii="Times New Roman" w:hAnsi="Times New Roman" w:cs="Times New Roman"/>
+          <w:i/>
+        </w:rPr>
+        <w:t>Plethodon</w:t>
+      </w:r>
+      <w:proofErr w:type="spellEnd"/>
+      <w:r>
+        <w:rPr>
+          <w:rFonts w:ascii="Times New Roman" w:hAnsi="Times New Roman" w:cs="Times New Roman"/>
+          <w:i/>
+        </w:rPr>
+        <w:t xml:space="preserve"> </w:t>
+      </w:r>
+      <w:proofErr w:type="spellStart"/>
+      <w:r>
+        <w:rPr>
+          <w:rFonts w:ascii="Times New Roman" w:hAnsi="Times New Roman" w:cs="Times New Roman"/>
+          <w:i/>
+        </w:rPr>
+        <w:t>cinereus</w:t>
+      </w:r>
+      <w:proofErr w:type="spellEnd"/>
       <w:r>
         <w:rPr>
           <w:rFonts w:ascii="Times New Roman" w:hAnsi="Times New Roman" w:cs="Times New Roman"/>
@@ -2258,15 +2450,61 @@
         <w:rPr>
           <w:rFonts w:ascii="Times New Roman" w:hAnsi="Times New Roman" w:cs="Times New Roman"/>
         </w:rPr>
-        <w:t>(2016) identified parallel urban-rural clines in the frequency of plants producing hydrogen cyanide (i.e. cyanogenesis, HCN)—a potent antiherbivore defence—in populations of white clover (</w:t>
-      </w:r>
-      <w:r>
-        <w:rPr>
-          <w:rFonts w:ascii="Times New Roman" w:hAnsi="Times New Roman" w:cs="Times New Roman"/>
-          <w:i/>
-        </w:rPr>
-        <w:t>Trifolium repens</w:t>
-      </w:r>
+        <w:t xml:space="preserve">(2016) identified parallel urban-rural clines in the frequency of plants producing hydrogen cyanide (i.e. </w:t>
+      </w:r>
+      <w:proofErr w:type="spellStart"/>
+      <w:r>
+        <w:rPr>
+          <w:rFonts w:ascii="Times New Roman" w:hAnsi="Times New Roman" w:cs="Times New Roman"/>
+        </w:rPr>
+        <w:t>cyanogenesis</w:t>
+      </w:r>
+      <w:proofErr w:type="spellEnd"/>
+      <w:r>
+        <w:rPr>
+          <w:rFonts w:ascii="Times New Roman" w:hAnsi="Times New Roman" w:cs="Times New Roman"/>
+        </w:rPr>
+        <w:t xml:space="preserve">, HCN)—a potent </w:t>
+      </w:r>
+      <w:proofErr w:type="spellStart"/>
+      <w:r>
+        <w:rPr>
+          <w:rFonts w:ascii="Times New Roman" w:hAnsi="Times New Roman" w:cs="Times New Roman"/>
+        </w:rPr>
+        <w:t>antiherbivore</w:t>
+      </w:r>
+      <w:proofErr w:type="spellEnd"/>
+      <w:r>
+        <w:rPr>
+          <w:rFonts w:ascii="Times New Roman" w:hAnsi="Times New Roman" w:cs="Times New Roman"/>
+        </w:rPr>
+        <w:t xml:space="preserve"> defence—in populations of white clover (</w:t>
+      </w:r>
+      <w:proofErr w:type="spellStart"/>
+      <w:r>
+        <w:rPr>
+          <w:rFonts w:ascii="Times New Roman" w:hAnsi="Times New Roman" w:cs="Times New Roman"/>
+          <w:i/>
+        </w:rPr>
+        <w:t>Trifolium</w:t>
+      </w:r>
+      <w:proofErr w:type="spellEnd"/>
+      <w:r>
+        <w:rPr>
+          <w:rFonts w:ascii="Times New Roman" w:hAnsi="Times New Roman" w:cs="Times New Roman"/>
+          <w:i/>
+        </w:rPr>
+        <w:t xml:space="preserve"> </w:t>
+      </w:r>
+      <w:proofErr w:type="spellStart"/>
+      <w:r>
+        <w:rPr>
+          <w:rFonts w:ascii="Times New Roman" w:hAnsi="Times New Roman" w:cs="Times New Roman"/>
+          <w:i/>
+        </w:rPr>
+        <w:t>repens</w:t>
+      </w:r>
+      <w:proofErr w:type="spellEnd"/>
       <w:r>
         <w:rPr>
           <w:rFonts w:ascii="Times New Roman" w:hAnsi="Times New Roman" w:cs="Times New Roman"/>
@@ -2327,7 +2565,21 @@
         <w:rPr>
           <w:rFonts w:ascii="Times New Roman" w:hAnsi="Times New Roman" w:cs="Times New Roman"/>
         </w:rPr>
-        <w:t>he authors identified lower winter surface temperatures in urban populations as a putative selective agent structuring urban-rural cyanogenesis clines</w:t>
+        <w:t xml:space="preserve">he authors identified lower winter surface temperatures in urban populations as a putative selective agent structuring urban-rural </w:t>
+      </w:r>
+      <w:proofErr w:type="spellStart"/>
+      <w:r>
+        <w:rPr>
+          <w:rFonts w:ascii="Times New Roman" w:hAnsi="Times New Roman" w:cs="Times New Roman"/>
+        </w:rPr>
+        <w:t>cyanogenesis</w:t>
+      </w:r>
+      <w:proofErr w:type="spellEnd"/>
+      <w:r>
+        <w:rPr>
+          <w:rFonts w:ascii="Times New Roman" w:hAnsi="Times New Roman" w:cs="Times New Roman"/>
+        </w:rPr>
+        <w:t xml:space="preserve"> clines</w:t>
       </w:r>
       <w:r>
         <w:rPr>
@@ -2363,7 +2615,21 @@
         <w:rPr>
           <w:rFonts w:ascii="Times New Roman" w:hAnsi="Times New Roman" w:cs="Times New Roman"/>
         </w:rPr>
-        <w:t>, which is especially likely given the epistatic genetic architecture underlying cyanogenesis (figure 1)</w:t>
+        <w:t xml:space="preserve">, which is especially likely given the epistatic genetic architecture underlying </w:t>
+      </w:r>
+      <w:proofErr w:type="spellStart"/>
+      <w:r>
+        <w:rPr>
+          <w:rFonts w:ascii="Times New Roman" w:hAnsi="Times New Roman" w:cs="Times New Roman"/>
+        </w:rPr>
+        <w:t>cyanogenesis</w:t>
+      </w:r>
+      <w:proofErr w:type="spellEnd"/>
+      <w:r>
+        <w:rPr>
+          <w:rFonts w:ascii="Times New Roman" w:hAnsi="Times New Roman" w:cs="Times New Roman"/>
+        </w:rPr>
+        <w:t xml:space="preserve"> (figure 1)</w:t>
       </w:r>
       <w:r>
         <w:rPr>
@@ -2543,7 +2809,21 @@
         <w:rPr>
           <w:rFonts w:ascii="Times New Roman" w:hAnsi="Times New Roman" w:cs="Times New Roman"/>
         </w:rPr>
-        <w:t xml:space="preserve"> evolution of cyanogenesis clines in white clover </w:t>
+        <w:t xml:space="preserve"> evolution of </w:t>
+      </w:r>
+      <w:proofErr w:type="spellStart"/>
+      <w:r>
+        <w:rPr>
+          <w:rFonts w:ascii="Times New Roman" w:hAnsi="Times New Roman" w:cs="Times New Roman"/>
+        </w:rPr>
+        <w:t>cyanogenesis</w:t>
+      </w:r>
+      <w:proofErr w:type="spellEnd"/>
+      <w:r>
+        <w:rPr>
+          <w:rFonts w:ascii="Times New Roman" w:hAnsi="Times New Roman" w:cs="Times New Roman"/>
+        </w:rPr>
+        <w:t xml:space="preserve"> clines in white clover </w:t>
       </w:r>
       <w:r>
         <w:rPr>
@@ -2656,7 +2936,21 @@
         <w:rPr>
           <w:rFonts w:ascii="Times New Roman" w:hAnsi="Times New Roman" w:cs="Times New Roman"/>
         </w:rPr>
-        <w:t>alleles at loci underlying cyanogenesis (i.e</w:t>
+        <w:t xml:space="preserve">alleles at loci underlying </w:t>
+      </w:r>
+      <w:proofErr w:type="spellStart"/>
+      <w:r>
+        <w:rPr>
+          <w:rFonts w:ascii="Times New Roman" w:hAnsi="Times New Roman" w:cs="Times New Roman"/>
+        </w:rPr>
+        <w:t>cyanogenesis</w:t>
+      </w:r>
+      <w:proofErr w:type="spellEnd"/>
+      <w:r>
+        <w:rPr>
+          <w:rFonts w:ascii="Times New Roman" w:hAnsi="Times New Roman" w:cs="Times New Roman"/>
+        </w:rPr>
+        <w:t xml:space="preserve"> (i.e</w:t>
       </w:r>
       <w:r>
         <w:rPr>
@@ -2730,7 +3024,14 @@
         <w:rPr>
           <w:rFonts w:ascii="Times New Roman" w:hAnsi="Times New Roman" w:cs="Times New Roman"/>
         </w:rPr>
-        <w:t xml:space="preserve"> calculated from the frequency of recessive alleles at underlying loci as: 1 – [q</w:t>
+        <w:t xml:space="preserve"> calculated from the frequency of recessive alleles at underlying loci as: 1 – [</w:t>
+      </w:r>
+      <w:proofErr w:type="spellStart"/>
+      <w:r>
+        <w:rPr>
+          <w:rFonts w:ascii="Times New Roman" w:hAnsi="Times New Roman" w:cs="Times New Roman"/>
+        </w:rPr>
+        <w:t>q</w:t>
       </w:r>
       <w:r>
         <w:rPr>
@@ -2746,11 +3047,19 @@
         </w:rPr>
         <w:t>2</w:t>
       </w:r>
-      <w:r>
-        <w:rPr>
-          <w:rFonts w:ascii="Times New Roman" w:hAnsi="Times New Roman" w:cs="Times New Roman"/>
-        </w:rPr>
-        <w:t xml:space="preserve"> + q</w:t>
+      <w:proofErr w:type="spellEnd"/>
+      <w:r>
+        <w:rPr>
+          <w:rFonts w:ascii="Times New Roman" w:hAnsi="Times New Roman" w:cs="Times New Roman"/>
+        </w:rPr>
+        <w:t xml:space="preserve"> + </w:t>
+      </w:r>
+      <w:proofErr w:type="spellStart"/>
+      <w:r>
+        <w:rPr>
+          <w:rFonts w:ascii="Times New Roman" w:hAnsi="Times New Roman" w:cs="Times New Roman"/>
+        </w:rPr>
+        <w:t>q</w:t>
       </w:r>
       <w:r>
         <w:rPr>
@@ -2759,6 +3068,7 @@
         </w:rPr>
         <w:t>Li</w:t>
       </w:r>
+      <w:proofErr w:type="spellEnd"/>
       <w:r>
         <w:rPr>
           <w:rFonts w:ascii="Times New Roman" w:hAnsi="Times New Roman" w:cs="Times New Roman"/>
@@ -2776,7 +3086,14 @@
         <w:rPr>
           <w:rFonts w:ascii="Times New Roman" w:hAnsi="Times New Roman" w:cs="Times New Roman"/>
         </w:rPr>
-        <w:t xml:space="preserve"> - (q</w:t>
+        <w:t xml:space="preserve"> - (</w:t>
+      </w:r>
+      <w:proofErr w:type="spellStart"/>
+      <w:r>
+        <w:rPr>
+          <w:rFonts w:ascii="Times New Roman" w:hAnsi="Times New Roman" w:cs="Times New Roman"/>
+        </w:rPr>
+        <w:t>q</w:t>
       </w:r>
       <w:r>
         <w:rPr>
@@ -2792,6 +3109,7 @@
         </w:rPr>
         <w:t>2</w:t>
       </w:r>
+      <w:proofErr w:type="spellEnd"/>
       <w:r>
         <w:rPr>
           <w:rFonts w:ascii="Times New Roman" w:hAnsi="Times New Roman" w:cs="Times New Roman"/>
@@ -2802,7 +3120,14 @@
         <w:rPr>
           <w:rFonts w:ascii="Times New Roman" w:hAnsi="Times New Roman" w:cs="Times New Roman"/>
         </w:rPr>
-        <w:t xml:space="preserve"> q</w:t>
+        <w:t xml:space="preserve"> </w:t>
+      </w:r>
+      <w:proofErr w:type="spellStart"/>
+      <w:r>
+        <w:rPr>
+          <w:rFonts w:ascii="Times New Roman" w:hAnsi="Times New Roman" w:cs="Times New Roman"/>
+        </w:rPr>
+        <w:t>q</w:t>
       </w:r>
       <w:r>
         <w:rPr>
@@ -2818,6 +3143,7 @@
         </w:rPr>
         <w:t>2</w:t>
       </w:r>
+      <w:proofErr w:type="spellEnd"/>
       <w:r>
         <w:rPr>
           <w:rFonts w:ascii="Times New Roman" w:hAnsi="Times New Roman" w:cs="Times New Roman"/>
@@ -2828,7 +3154,14 @@
         <w:rPr>
           <w:rFonts w:ascii="Times New Roman" w:hAnsi="Times New Roman" w:cs="Times New Roman"/>
         </w:rPr>
-        <w:t>], where q</w:t>
+        <w:t xml:space="preserve">], where </w:t>
+      </w:r>
+      <w:proofErr w:type="spellStart"/>
+      <w:r>
+        <w:rPr>
+          <w:rFonts w:ascii="Times New Roman" w:hAnsi="Times New Roman" w:cs="Times New Roman"/>
+        </w:rPr>
+        <w:t>q</w:t>
       </w:r>
       <w:r>
         <w:rPr>
@@ -2837,6 +3170,7 @@
         </w:rPr>
         <w:t>CYP</w:t>
       </w:r>
+      <w:proofErr w:type="spellEnd"/>
       <w:r>
         <w:rPr>
           <w:rFonts w:ascii="Times New Roman" w:hAnsi="Times New Roman" w:cs="Times New Roman"/>
@@ -2849,6 +3183,7 @@
         </w:rPr>
         <w:t xml:space="preserve">and </w:t>
       </w:r>
+      <w:proofErr w:type="spellStart"/>
       <w:r>
         <w:rPr>
           <w:rFonts w:ascii="Times New Roman" w:hAnsi="Times New Roman" w:cs="Times New Roman"/>
@@ -2862,6 +3197,7 @@
         </w:rPr>
         <w:t>Li</w:t>
       </w:r>
+      <w:proofErr w:type="spellEnd"/>
       <w:r>
         <w:rPr>
           <w:rFonts w:ascii="Times New Roman" w:hAnsi="Times New Roman" w:cs="Times New Roman"/>
@@ -2937,13 +3273,31 @@
         </w:rPr>
         <w:t xml:space="preserve">ach cell (hereafter patch) represents a patch of suitable habitat that can support a population of </w:t>
       </w:r>
-      <w:r>
-        <w:rPr>
-          <w:rFonts w:ascii="Times New Roman" w:hAnsi="Times New Roman" w:cs="Times New Roman"/>
-          <w:i/>
-        </w:rPr>
-        <w:t>Trifolium repens</w:t>
-      </w:r>
+      <w:proofErr w:type="spellStart"/>
+      <w:r>
+        <w:rPr>
+          <w:rFonts w:ascii="Times New Roman" w:hAnsi="Times New Roman" w:cs="Times New Roman"/>
+          <w:i/>
+        </w:rPr>
+        <w:t>Trifolium</w:t>
+      </w:r>
+      <w:proofErr w:type="spellEnd"/>
+      <w:r>
+        <w:rPr>
+          <w:rFonts w:ascii="Times New Roman" w:hAnsi="Times New Roman" w:cs="Times New Roman"/>
+          <w:i/>
+        </w:rPr>
+        <w:t xml:space="preserve"> </w:t>
+      </w:r>
+      <w:proofErr w:type="spellStart"/>
+      <w:r>
+        <w:rPr>
+          <w:rFonts w:ascii="Times New Roman" w:hAnsi="Times New Roman" w:cs="Times New Roman"/>
+          <w:i/>
+        </w:rPr>
+        <w:t>repens</w:t>
+      </w:r>
+      <w:proofErr w:type="spellEnd"/>
       <w:r>
         <w:rPr>
           <w:rFonts w:ascii="Times New Roman" w:hAnsi="Times New Roman" w:cs="Times New Roman"/>
@@ -2988,6 +3342,7 @@
         </w:rPr>
         <w:t xml:space="preserve">able </w:t>
       </w:r>
+      <w:proofErr w:type="spellStart"/>
       <w:r>
         <w:rPr>
           <w:rFonts w:ascii="Times New Roman" w:hAnsi="Times New Roman" w:cs="Times New Roman"/>
@@ -3000,6 +3355,7 @@
         </w:rPr>
         <w:t>1</w:t>
       </w:r>
+      <w:proofErr w:type="spellEnd"/>
       <w:r>
         <w:rPr>
           <w:rFonts w:ascii="Times New Roman" w:hAnsi="Times New Roman" w:cs="Times New Roman"/>
@@ -3091,8 +3447,16 @@
         <w:rPr>
           <w:rFonts w:ascii="Times New Roman" w:hAnsi="Times New Roman" w:cs="Times New Roman"/>
         </w:rPr>
-        <w:t>able S2</w:t>
-      </w:r>
+        <w:t xml:space="preserve">able </w:t>
+      </w:r>
+      <w:proofErr w:type="spellStart"/>
+      <w:r>
+        <w:rPr>
+          <w:rFonts w:ascii="Times New Roman" w:hAnsi="Times New Roman" w:cs="Times New Roman"/>
+        </w:rPr>
+        <w:t>S2</w:t>
+      </w:r>
+      <w:proofErr w:type="spellEnd"/>
       <w:r>
         <w:rPr>
           <w:rFonts w:ascii="Times New Roman" w:hAnsi="Times New Roman" w:cs="Times New Roman"/>
@@ -3151,8 +3515,16 @@
         <w:rPr>
           <w:rFonts w:ascii="Times New Roman" w:hAnsi="Times New Roman" w:cs="Times New Roman"/>
         </w:rPr>
-        <w:t>clines in cyanogenesis</w:t>
-      </w:r>
+        <w:t xml:space="preserve">clines in </w:t>
+      </w:r>
+      <w:proofErr w:type="spellStart"/>
+      <w:r>
+        <w:rPr>
+          <w:rFonts w:ascii="Times New Roman" w:hAnsi="Times New Roman" w:cs="Times New Roman"/>
+        </w:rPr>
+        <w:t>cyanogenesis</w:t>
+      </w:r>
+      <w:proofErr w:type="spellEnd"/>
       <w:r>
         <w:rPr>
           <w:rFonts w:ascii="Times New Roman" w:hAnsi="Times New Roman" w:cs="Times New Roman"/>
@@ -3235,7 +3607,21 @@
         <w:rPr>
           <w:rFonts w:ascii="Times New Roman" w:hAnsi="Times New Roman" w:cs="Times New Roman"/>
         </w:rPr>
-        <w:t xml:space="preserve"> the formation of cyanogenesis clines in the absence of selection. </w:t>
+        <w:t xml:space="preserve"> the formation of </w:t>
+      </w:r>
+      <w:proofErr w:type="spellStart"/>
+      <w:r>
+        <w:rPr>
+          <w:rFonts w:ascii="Times New Roman" w:hAnsi="Times New Roman" w:cs="Times New Roman"/>
+        </w:rPr>
+        <w:t>cyanogenesis</w:t>
+      </w:r>
+      <w:proofErr w:type="spellEnd"/>
+      <w:r>
+        <w:rPr>
+          <w:rFonts w:ascii="Times New Roman" w:hAnsi="Times New Roman" w:cs="Times New Roman"/>
+        </w:rPr>
+        <w:t xml:space="preserve"> clines in the absence of selection. </w:t>
       </w:r>
       <w:r>
         <w:rPr>
@@ -3284,7 +3670,21 @@
         <w:rPr>
           <w:rFonts w:ascii="Times New Roman" w:hAnsi="Times New Roman" w:cs="Times New Roman"/>
         </w:rPr>
-        <w:t xml:space="preserve"> (figure S1)</w:t>
+        <w:t xml:space="preserve"> (figure </w:t>
+      </w:r>
+      <w:proofErr w:type="spellStart"/>
+      <w:r>
+        <w:rPr>
+          <w:rFonts w:ascii="Times New Roman" w:hAnsi="Times New Roman" w:cs="Times New Roman"/>
+        </w:rPr>
+        <w:t>S1</w:t>
+      </w:r>
+      <w:proofErr w:type="spellEnd"/>
+      <w:r>
+        <w:rPr>
+          <w:rFonts w:ascii="Times New Roman" w:hAnsi="Times New Roman" w:cs="Times New Roman"/>
+        </w:rPr>
+        <w:t>)</w:t>
       </w:r>
       <w:r>
         <w:rPr>
@@ -3332,20 +3732,30 @@
         <w:rPr>
           <w:rFonts w:ascii="Times New Roman" w:hAnsi="Times New Roman" w:cs="Times New Roman"/>
         </w:rPr>
-        <w:t>text S1</w:t>
-      </w:r>
+        <w:t xml:space="preserve">text </w:t>
+      </w:r>
+      <w:proofErr w:type="spellStart"/>
+      <w:r>
+        <w:rPr>
+          <w:rFonts w:ascii="Times New Roman" w:hAnsi="Times New Roman" w:cs="Times New Roman"/>
+        </w:rPr>
+        <w:t>S1</w:t>
+      </w:r>
+      <w:proofErr w:type="spellEnd"/>
       <w:r>
         <w:rPr>
           <w:rFonts w:ascii="Times New Roman" w:hAnsi="Times New Roman" w:cs="Times New Roman"/>
         </w:rPr>
         <w:t xml:space="preserve">; results: text </w:t>
       </w:r>
+      <w:proofErr w:type="spellStart"/>
       <w:r>
         <w:rPr>
           <w:rFonts w:ascii="Times New Roman" w:hAnsi="Times New Roman" w:cs="Times New Roman"/>
         </w:rPr>
         <w:t>S2</w:t>
       </w:r>
+      <w:proofErr w:type="spellEnd"/>
       <w:r>
         <w:rPr>
           <w:rFonts w:ascii="Times New Roman" w:hAnsi="Times New Roman" w:cs="Times New Roman"/>
@@ -3356,14 +3766,23 @@
         <w:rPr>
           <w:rFonts w:ascii="Times New Roman" w:hAnsi="Times New Roman" w:cs="Times New Roman"/>
         </w:rPr>
-        <w:t xml:space="preserve"> figures S1</w:t>
-      </w:r>
+        <w:t xml:space="preserve"> figures </w:t>
+      </w:r>
+      <w:proofErr w:type="spellStart"/>
+      <w:r>
+        <w:rPr>
+          <w:rFonts w:ascii="Times New Roman" w:hAnsi="Times New Roman" w:cs="Times New Roman"/>
+        </w:rPr>
+        <w:t>S1</w:t>
+      </w:r>
+      <w:proofErr w:type="spellEnd"/>
       <w:r>
         <w:rPr>
           <w:rFonts w:ascii="Times New Roman" w:hAnsi="Times New Roman" w:cs="Times New Roman"/>
         </w:rPr>
         <w:t xml:space="preserve"> to </w:t>
       </w:r>
+      <w:proofErr w:type="spellStart"/>
       <w:r>
         <w:rPr>
           <w:rFonts w:ascii="Times New Roman" w:hAnsi="Times New Roman" w:cs="Times New Roman"/>
@@ -3374,13 +3793,49 @@
         <w:rPr>
           <w:rFonts w:ascii="Times New Roman" w:hAnsi="Times New Roman" w:cs="Times New Roman"/>
         </w:rPr>
-        <w:t>5, figure S7</w:t>
-      </w:r>
-      <w:r>
-        <w:rPr>
-          <w:rFonts w:ascii="Times New Roman" w:hAnsi="Times New Roman" w:cs="Times New Roman"/>
-        </w:rPr>
-        <w:t>). In addition, we focus our results on cases where the initial frequency of dominant alleles was 0.5, which resulted in the strongest clines, and consider the effects of initial allele frequency in the electronic supplementary material (text S3, figure S</w:t>
+        <w:t>5</w:t>
+      </w:r>
+      <w:proofErr w:type="spellEnd"/>
+      <w:r>
+        <w:rPr>
+          <w:rFonts w:ascii="Times New Roman" w:hAnsi="Times New Roman" w:cs="Times New Roman"/>
+        </w:rPr>
+        <w:t xml:space="preserve">, figure </w:t>
+      </w:r>
+      <w:proofErr w:type="spellStart"/>
+      <w:r>
+        <w:rPr>
+          <w:rFonts w:ascii="Times New Roman" w:hAnsi="Times New Roman" w:cs="Times New Roman"/>
+        </w:rPr>
+        <w:t>S7</w:t>
+      </w:r>
+      <w:proofErr w:type="spellEnd"/>
+      <w:r>
+        <w:rPr>
+          <w:rFonts w:ascii="Times New Roman" w:hAnsi="Times New Roman" w:cs="Times New Roman"/>
+        </w:rPr>
+        <w:t xml:space="preserve">). In addition, we focus our results on cases where the initial frequency of dominant alleles was 0.5, which resulted in the strongest clines, and consider the effects of initial allele frequency in the electronic supplementary material (text </w:t>
+      </w:r>
+      <w:proofErr w:type="spellStart"/>
+      <w:r>
+        <w:rPr>
+          <w:rFonts w:ascii="Times New Roman" w:hAnsi="Times New Roman" w:cs="Times New Roman"/>
+        </w:rPr>
+        <w:t>S3</w:t>
+      </w:r>
+      <w:proofErr w:type="spellEnd"/>
+      <w:r>
+        <w:rPr>
+          <w:rFonts w:ascii="Times New Roman" w:hAnsi="Times New Roman" w:cs="Times New Roman"/>
+        </w:rPr>
+        <w:t xml:space="preserve">, figure </w:t>
+      </w:r>
+      <w:proofErr w:type="spellStart"/>
+      <w:r>
+        <w:rPr>
+          <w:rFonts w:ascii="Times New Roman" w:hAnsi="Times New Roman" w:cs="Times New Roman"/>
+        </w:rPr>
+        <w:t>S</w:t>
       </w:r>
       <w:r>
         <w:rPr>
@@ -3388,11 +3843,19 @@
         </w:rPr>
         <w:t>6</w:t>
       </w:r>
-      <w:r>
-        <w:rPr>
-          <w:rFonts w:ascii="Times New Roman" w:hAnsi="Times New Roman" w:cs="Times New Roman"/>
-        </w:rPr>
-        <w:t xml:space="preserve"> and S</w:t>
+      <w:proofErr w:type="spellEnd"/>
+      <w:r>
+        <w:rPr>
+          <w:rFonts w:ascii="Times New Roman" w:hAnsi="Times New Roman" w:cs="Times New Roman"/>
+        </w:rPr>
+        <w:t xml:space="preserve"> and </w:t>
+      </w:r>
+      <w:proofErr w:type="spellStart"/>
+      <w:r>
+        <w:rPr>
+          <w:rFonts w:ascii="Times New Roman" w:hAnsi="Times New Roman" w:cs="Times New Roman"/>
+        </w:rPr>
+        <w:t>S</w:t>
       </w:r>
       <w:r>
         <w:rPr>
@@ -3400,6 +3863,7 @@
         </w:rPr>
         <w:t>7</w:t>
       </w:r>
+      <w:proofErr w:type="spellEnd"/>
       <w:r>
         <w:rPr>
           <w:rFonts w:ascii="Times New Roman" w:hAnsi="Times New Roman" w:cs="Times New Roman"/>
@@ -3515,6 +3979,7 @@
         </w:rPr>
         <w:t xml:space="preserve">figure </w:t>
       </w:r>
+      <w:proofErr w:type="spellStart"/>
       <w:r>
         <w:rPr>
           <w:rFonts w:ascii="Times New Roman" w:hAnsi="Times New Roman" w:cs="Times New Roman"/>
@@ -3534,6 +3999,7 @@
         </w:rPr>
         <w:t>a</w:t>
       </w:r>
+      <w:proofErr w:type="spellEnd"/>
       <w:r>
         <w:rPr>
           <w:rFonts w:ascii="Times New Roman" w:hAnsi="Times New Roman" w:cs="Times New Roman"/>
@@ -3663,6 +4129,7 @@
         </w:rPr>
         <w:t xml:space="preserve">figure </w:t>
       </w:r>
+      <w:proofErr w:type="spellStart"/>
       <w:r>
         <w:rPr>
           <w:rFonts w:ascii="Times New Roman" w:hAnsi="Times New Roman" w:cs="Times New Roman"/>
@@ -3682,6 +4149,7 @@
         </w:rPr>
         <w:t>a</w:t>
       </w:r>
+      <w:proofErr w:type="spellEnd"/>
       <w:r>
         <w:rPr>
           <w:rFonts w:ascii="Times New Roman" w:hAnsi="Times New Roman" w:cs="Times New Roman"/>
@@ -4001,8 +4469,16 @@
         <w:rPr>
           <w:rFonts w:ascii="Times New Roman" w:hAnsi="Times New Roman" w:cs="Times New Roman"/>
         </w:rPr>
-        <w:t>.1; 0.2; 0.35; 0.5, 1.0, table S2</w:t>
-      </w:r>
+        <w:t xml:space="preserve">.1; 0.2; 0.35; 0.5, 1.0, table </w:t>
+      </w:r>
+      <w:proofErr w:type="spellStart"/>
+      <w:r>
+        <w:rPr>
+          <w:rFonts w:ascii="Times New Roman" w:hAnsi="Times New Roman" w:cs="Times New Roman"/>
+        </w:rPr>
+        <w:t>S2</w:t>
+      </w:r>
+      <w:proofErr w:type="spellEnd"/>
       <w:r>
         <w:rPr>
           <w:rFonts w:ascii="Times New Roman" w:hAnsi="Times New Roman" w:cs="Times New Roman"/>
@@ -4091,8 +4567,16 @@
         <w:rPr>
           <w:rFonts w:ascii="Times New Roman" w:hAnsi="Times New Roman" w:cs="Times New Roman"/>
         </w:rPr>
-        <w:t xml:space="preserve"> (text S4</w:t>
-      </w:r>
+        <w:t xml:space="preserve"> (text </w:t>
+      </w:r>
+      <w:proofErr w:type="spellStart"/>
+      <w:r>
+        <w:rPr>
+          <w:rFonts w:ascii="Times New Roman" w:hAnsi="Times New Roman" w:cs="Times New Roman"/>
+        </w:rPr>
+        <w:t>S4</w:t>
+      </w:r>
+      <w:proofErr w:type="spellEnd"/>
       <w:r>
         <w:rPr>
           <w:rFonts w:ascii="Times New Roman" w:hAnsi="Times New Roman" w:cs="Times New Roman"/>
@@ -4194,8 +4678,16 @@
         <w:rPr>
           <w:rFonts w:ascii="Times New Roman" w:hAnsi="Times New Roman" w:cs="Times New Roman"/>
         </w:rPr>
-        <w:t>supplementary materials (text S4</w:t>
-      </w:r>
+        <w:t xml:space="preserve">supplementary materials (text </w:t>
+      </w:r>
+      <w:proofErr w:type="spellStart"/>
+      <w:r>
+        <w:rPr>
+          <w:rFonts w:ascii="Times New Roman" w:hAnsi="Times New Roman" w:cs="Times New Roman"/>
+        </w:rPr>
+        <w:t>S4</w:t>
+      </w:r>
+      <w:proofErr w:type="spellEnd"/>
       <w:r>
         <w:rPr>
           <w:rFonts w:ascii="Times New Roman" w:hAnsi="Times New Roman" w:cs="Times New Roman"/>
@@ -4265,7 +4757,21 @@
         <w:rPr>
           <w:rFonts w:ascii="Times New Roman" w:hAnsi="Times New Roman" w:cs="Times New Roman"/>
         </w:rPr>
-        <w:t xml:space="preserve">We used two-locus selection models to explore the effects of selection in generating and maintaining cyanogenesis clines </w:t>
+        <w:t xml:space="preserve">We used two-locus selection models to explore the effects of selection in generating and maintaining </w:t>
+      </w:r>
+      <w:proofErr w:type="spellStart"/>
+      <w:r>
+        <w:rPr>
+          <w:rFonts w:ascii="Times New Roman" w:hAnsi="Times New Roman" w:cs="Times New Roman"/>
+        </w:rPr>
+        <w:t>cyanogenesis</w:t>
+      </w:r>
+      <w:proofErr w:type="spellEnd"/>
+      <w:r>
+        <w:rPr>
+          <w:rFonts w:ascii="Times New Roman" w:hAnsi="Times New Roman" w:cs="Times New Roman"/>
+        </w:rPr>
+        <w:t xml:space="preserve"> clines </w:t>
       </w:r>
       <w:r>
         <w:rPr>
@@ -4302,7 +4808,21 @@
         <w:rPr>
           <w:rFonts w:ascii="Times New Roman" w:hAnsi="Times New Roman" w:cs="Times New Roman"/>
         </w:rPr>
-        <w:t xml:space="preserve">. Selection favoured either cyanogenic (i.e. HCN+) or acyanogenic (i.e. HCN–) genotypes, depending on the population’s position in the landscape. </w:t>
+        <w:t xml:space="preserve">. Selection favoured either cyanogenic (i.e. HCN+) or </w:t>
+      </w:r>
+      <w:proofErr w:type="spellStart"/>
+      <w:r>
+        <w:rPr>
+          <w:rFonts w:ascii="Times New Roman" w:hAnsi="Times New Roman" w:cs="Times New Roman"/>
+        </w:rPr>
+        <w:t>acyanogenic</w:t>
+      </w:r>
+      <w:proofErr w:type="spellEnd"/>
+      <w:r>
+        <w:rPr>
+          <w:rFonts w:ascii="Times New Roman" w:hAnsi="Times New Roman" w:cs="Times New Roman"/>
+        </w:rPr>
+        <w:t xml:space="preserve"> (i.e. HCN–) genotypes, depending on the population’s position in the landscape. </w:t>
       </w:r>
       <w:r>
         <w:rPr>
@@ -4462,7 +4982,14 @@
         <w:rPr>
           <w:rFonts w:ascii="Times New Roman" w:hAnsi="Times New Roman" w:cs="Times New Roman"/>
         </w:rPr>
-        <w:t>figure S</w:t>
+        <w:t xml:space="preserve">figure </w:t>
+      </w:r>
+      <w:proofErr w:type="spellStart"/>
+      <w:r>
+        <w:rPr>
+          <w:rFonts w:ascii="Times New Roman" w:hAnsi="Times New Roman" w:cs="Times New Roman"/>
+        </w:rPr>
+        <w:t>S</w:t>
       </w:r>
       <w:r>
         <w:rPr>
@@ -4470,6 +4997,7 @@
         </w:rPr>
         <w:t>9</w:t>
       </w:r>
+      <w:proofErr w:type="spellEnd"/>
       <w:r>
         <w:rPr>
           <w:rFonts w:ascii="Times New Roman" w:hAnsi="Times New Roman" w:cs="Times New Roman"/>
@@ -4894,7 +5422,21 @@
         <w:rPr>
           <w:rFonts w:ascii="Times New Roman" w:hAnsi="Times New Roman" w:cs="Times New Roman"/>
         </w:rPr>
-        <w:t xml:space="preserve">between loci underlying cyanogenesis </w:t>
+        <w:t xml:space="preserve">between loci underlying </w:t>
+      </w:r>
+      <w:proofErr w:type="spellStart"/>
+      <w:r>
+        <w:rPr>
+          <w:rFonts w:ascii="Times New Roman" w:hAnsi="Times New Roman" w:cs="Times New Roman"/>
+        </w:rPr>
+        <w:t>cyanogenesis</w:t>
+      </w:r>
+      <w:proofErr w:type="spellEnd"/>
+      <w:r>
+        <w:rPr>
+          <w:rFonts w:ascii="Times New Roman" w:hAnsi="Times New Roman" w:cs="Times New Roman"/>
+        </w:rPr>
+        <w:t xml:space="preserve"> </w:t>
       </w:r>
       <w:r>
         <w:rPr>
@@ -4906,13 +5448,34 @@
         <w:rPr>
           <w:rFonts w:ascii="Times New Roman" w:hAnsi="Times New Roman" w:cs="Times New Roman"/>
         </w:rPr>
-        <w:t>text S</w:t>
-      </w:r>
-      <w:r>
-        <w:rPr>
-          <w:rFonts w:ascii="Times New Roman" w:hAnsi="Times New Roman" w:cs="Times New Roman"/>
-        </w:rPr>
-        <w:t>5, figure S</w:t>
+        <w:t xml:space="preserve">text </w:t>
+      </w:r>
+      <w:proofErr w:type="spellStart"/>
+      <w:r>
+        <w:rPr>
+          <w:rFonts w:ascii="Times New Roman" w:hAnsi="Times New Roman" w:cs="Times New Roman"/>
+        </w:rPr>
+        <w:t>S</w:t>
+      </w:r>
+      <w:r>
+        <w:rPr>
+          <w:rFonts w:ascii="Times New Roman" w:hAnsi="Times New Roman" w:cs="Times New Roman"/>
+        </w:rPr>
+        <w:t>5</w:t>
+      </w:r>
+      <w:proofErr w:type="spellEnd"/>
+      <w:r>
+        <w:rPr>
+          <w:rFonts w:ascii="Times New Roman" w:hAnsi="Times New Roman" w:cs="Times New Roman"/>
+        </w:rPr>
+        <w:t xml:space="preserve">, figure </w:t>
+      </w:r>
+      <w:proofErr w:type="spellStart"/>
+      <w:r>
+        <w:rPr>
+          <w:rFonts w:ascii="Times New Roman" w:hAnsi="Times New Roman" w:cs="Times New Roman"/>
+        </w:rPr>
+        <w:t>S</w:t>
       </w:r>
       <w:r>
         <w:rPr>
@@ -4920,6 +5483,7 @@
         </w:rPr>
         <w:t>10</w:t>
       </w:r>
+      <w:proofErr w:type="spellEnd"/>
       <w:r>
         <w:rPr>
           <w:rFonts w:ascii="Times New Roman" w:hAnsi="Times New Roman" w:cs="Times New Roman"/>
@@ -5185,7 +5749,14 @@
         <w:rPr>
           <w:rFonts w:ascii="Times New Roman" w:hAnsi="Times New Roman" w:cs="Times New Roman"/>
         </w:rPr>
-        <w:t>text S</w:t>
+        <w:t xml:space="preserve">text </w:t>
+      </w:r>
+      <w:proofErr w:type="spellStart"/>
+      <w:r>
+        <w:rPr>
+          <w:rFonts w:ascii="Times New Roman" w:hAnsi="Times New Roman" w:cs="Times New Roman"/>
+        </w:rPr>
+        <w:t>S</w:t>
       </w:r>
       <w:r>
         <w:rPr>
@@ -5200,6 +5771,7 @@
         </w:rPr>
         <w:t>b</w:t>
       </w:r>
+      <w:proofErr w:type="spellEnd"/>
       <w:r>
         <w:rPr>
           <w:rFonts w:ascii="Times New Roman" w:hAnsi="Times New Roman" w:cs="Times New Roman"/>
@@ -5218,6 +5790,7 @@
         </w:rPr>
         <w:t xml:space="preserve">text </w:t>
       </w:r>
+      <w:proofErr w:type="spellStart"/>
       <w:r>
         <w:rPr>
           <w:rFonts w:ascii="Times New Roman" w:hAnsi="Times New Roman" w:cs="Times New Roman"/>
@@ -5231,11 +5804,19 @@
         </w:rPr>
         <w:t>b</w:t>
       </w:r>
-      <w:r>
-        <w:rPr>
-          <w:rFonts w:ascii="Times New Roman" w:hAnsi="Times New Roman" w:cs="Times New Roman"/>
-        </w:rPr>
-        <w:t>, figure S</w:t>
+      <w:proofErr w:type="spellEnd"/>
+      <w:r>
+        <w:rPr>
+          <w:rFonts w:ascii="Times New Roman" w:hAnsi="Times New Roman" w:cs="Times New Roman"/>
+        </w:rPr>
+        <w:t xml:space="preserve">, figure </w:t>
+      </w:r>
+      <w:proofErr w:type="spellStart"/>
+      <w:r>
+        <w:rPr>
+          <w:rFonts w:ascii="Times New Roman" w:hAnsi="Times New Roman" w:cs="Times New Roman"/>
+        </w:rPr>
+        <w:t>S</w:t>
       </w:r>
       <w:r>
         <w:rPr>
@@ -5243,6 +5824,7 @@
         </w:rPr>
         <w:t>5</w:t>
       </w:r>
+      <w:proofErr w:type="spellEnd"/>
       <w:r>
         <w:rPr>
           <w:rFonts w:ascii="Times New Roman" w:hAnsi="Times New Roman" w:cs="Times New Roman"/>
@@ -5423,12 +6005,14 @@
         </w:rPr>
         <w:t xml:space="preserve">able </w:t>
       </w:r>
+      <w:proofErr w:type="spellStart"/>
       <w:r>
         <w:rPr>
           <w:rFonts w:ascii="Times New Roman" w:hAnsi="Times New Roman" w:cs="Times New Roman"/>
         </w:rPr>
         <w:t>S2</w:t>
       </w:r>
+      <w:proofErr w:type="spellEnd"/>
       <w:r>
         <w:rPr>
           <w:rFonts w:ascii="Times New Roman" w:hAnsi="Times New Roman" w:cs="Times New Roman"/>
@@ -5506,7 +6090,28 @@
         <w:rPr>
           <w:rFonts w:ascii="Times New Roman" w:hAnsi="Times New Roman" w:cs="Times New Roman"/>
         </w:rPr>
-        <w:t xml:space="preserve"> (text S6, figure S</w:t>
+        <w:t xml:space="preserve"> (text </w:t>
+      </w:r>
+      <w:proofErr w:type="spellStart"/>
+      <w:r>
+        <w:rPr>
+          <w:rFonts w:ascii="Times New Roman" w:hAnsi="Times New Roman" w:cs="Times New Roman"/>
+        </w:rPr>
+        <w:t>S6</w:t>
+      </w:r>
+      <w:proofErr w:type="spellEnd"/>
+      <w:r>
+        <w:rPr>
+          <w:rFonts w:ascii="Times New Roman" w:hAnsi="Times New Roman" w:cs="Times New Roman"/>
+        </w:rPr>
+        <w:t xml:space="preserve">, figure </w:t>
+      </w:r>
+      <w:proofErr w:type="spellStart"/>
+      <w:r>
+        <w:rPr>
+          <w:rFonts w:ascii="Times New Roman" w:hAnsi="Times New Roman" w:cs="Times New Roman"/>
+        </w:rPr>
+        <w:t>S</w:t>
       </w:r>
       <w:r>
         <w:rPr>
@@ -5514,6 +6119,7 @@
         </w:rPr>
         <w:t>11</w:t>
       </w:r>
+      <w:proofErr w:type="spellEnd"/>
       <w:r>
         <w:rPr>
           <w:rFonts w:ascii="Times New Roman" w:hAnsi="Times New Roman" w:cs="Times New Roman"/>
@@ -5585,7 +6191,21 @@
         <w:rPr>
           <w:rFonts w:ascii="Times New Roman" w:hAnsi="Times New Roman" w:cs="Times New Roman"/>
         </w:rPr>
-        <w:t xml:space="preserve">&lt; 0.05) higher rural than urban HCN frequencies. These clines are consistent in direction with the urban-rural cyanogenesis clines reported </w:t>
+        <w:t xml:space="preserve">&lt; 0.05) higher rural than urban HCN frequencies. These clines are consistent in direction with the urban-rural </w:t>
+      </w:r>
+      <w:proofErr w:type="spellStart"/>
+      <w:r>
+        <w:rPr>
+          <w:rFonts w:ascii="Times New Roman" w:hAnsi="Times New Roman" w:cs="Times New Roman"/>
+        </w:rPr>
+        <w:t>cyanogenesis</w:t>
+      </w:r>
+      <w:proofErr w:type="spellEnd"/>
+      <w:r>
+        <w:rPr>
+          <w:rFonts w:ascii="Times New Roman" w:hAnsi="Times New Roman" w:cs="Times New Roman"/>
+        </w:rPr>
+        <w:t xml:space="preserve"> clines reported </w:t>
       </w:r>
       <w:r>
         <w:rPr>
@@ -6059,6 +6679,7 @@
         </w:rPr>
         <w:t xml:space="preserve">figure </w:t>
       </w:r>
+      <w:proofErr w:type="spellStart"/>
       <w:r>
         <w:rPr>
           <w:rFonts w:ascii="Times New Roman" w:hAnsi="Times New Roman" w:cs="Times New Roman"/>
@@ -6072,6 +6693,7 @@
         </w:rPr>
         <w:t>a</w:t>
       </w:r>
+      <w:proofErr w:type="spellEnd"/>
       <w:r>
         <w:rPr>
           <w:rFonts w:ascii="Times New Roman" w:hAnsi="Times New Roman" w:cs="Times New Roman"/>
@@ -6291,6 +6913,7 @@
         </w:rPr>
         <w:t xml:space="preserve">figure </w:t>
       </w:r>
+      <w:proofErr w:type="spellStart"/>
       <w:r>
         <w:rPr>
           <w:rFonts w:ascii="Times New Roman" w:hAnsi="Times New Roman" w:cs="Times New Roman"/>
@@ -6304,6 +6927,7 @@
         </w:rPr>
         <w:t>c</w:t>
       </w:r>
+      <w:proofErr w:type="spellEnd"/>
       <w:r>
         <w:rPr>
           <w:rFonts w:ascii="Times New Roman" w:hAnsi="Times New Roman" w:cs="Times New Roman"/>
@@ -6452,6 +7076,7 @@
         </w:rPr>
         <w:t xml:space="preserve">figure </w:t>
       </w:r>
+      <w:proofErr w:type="spellStart"/>
       <w:r>
         <w:rPr>
           <w:rFonts w:ascii="Times New Roman" w:hAnsi="Times New Roman" w:cs="Times New Roman"/>
@@ -6465,6 +7090,7 @@
         </w:rPr>
         <w:t>b</w:t>
       </w:r>
+      <w:proofErr w:type="spellEnd"/>
       <w:r>
         <w:rPr>
           <w:rFonts w:ascii="Times New Roman" w:hAnsi="Times New Roman" w:cs="Times New Roman"/>
@@ -6555,7 +7181,21 @@
         <w:rPr>
           <w:rFonts w:ascii="Times New Roman" w:hAnsi="Times New Roman" w:cs="Times New Roman"/>
         </w:rPr>
-        <w:t xml:space="preserve"> (figure 2b)</w:t>
+        <w:t xml:space="preserve"> (figure </w:t>
+      </w:r>
+      <w:proofErr w:type="spellStart"/>
+      <w:r>
+        <w:rPr>
+          <w:rFonts w:ascii="Times New Roman" w:hAnsi="Times New Roman" w:cs="Times New Roman"/>
+        </w:rPr>
+        <w:t>2b</w:t>
+      </w:r>
+      <w:proofErr w:type="spellEnd"/>
+      <w:r>
+        <w:rPr>
+          <w:rFonts w:ascii="Times New Roman" w:hAnsi="Times New Roman" w:cs="Times New Roman"/>
+        </w:rPr>
+        <w:t>)</w:t>
       </w:r>
       <w:r>
         <w:rPr>
@@ -6593,8 +7233,16 @@
         <w:rPr>
           <w:rFonts w:ascii="Times New Roman" w:hAnsi="Times New Roman" w:cs="Times New Roman"/>
         </w:rPr>
-        <w:t xml:space="preserve"> (figure S12</w:t>
-      </w:r>
+        <w:t xml:space="preserve"> (figure </w:t>
+      </w:r>
+      <w:proofErr w:type="spellStart"/>
+      <w:r>
+        <w:rPr>
+          <w:rFonts w:ascii="Times New Roman" w:hAnsi="Times New Roman" w:cs="Times New Roman"/>
+        </w:rPr>
+        <w:t>S12</w:t>
+      </w:r>
+      <w:proofErr w:type="spellEnd"/>
       <w:r>
         <w:rPr>
           <w:rFonts w:ascii="Times New Roman" w:hAnsi="Times New Roman" w:cs="Times New Roman"/>
@@ -6704,6 +7352,7 @@
         </w:rPr>
         <w:t xml:space="preserve">figure </w:t>
       </w:r>
+      <w:proofErr w:type="spellStart"/>
       <w:r>
         <w:rPr>
           <w:rFonts w:ascii="Times New Roman" w:hAnsi="Times New Roman" w:cs="Times New Roman"/>
@@ -6717,6 +7366,7 @@
         </w:rPr>
         <w:t>d</w:t>
       </w:r>
+      <w:proofErr w:type="spellEnd"/>
       <w:r>
         <w:rPr>
           <w:rFonts w:ascii="Times New Roman" w:hAnsi="Times New Roman" w:cs="Times New Roman"/>
@@ -6800,6 +7450,7 @@
         </w:rPr>
         <w:t xml:space="preserve">figure </w:t>
       </w:r>
+      <w:proofErr w:type="spellStart"/>
       <w:r>
         <w:rPr>
           <w:rFonts w:ascii="Times New Roman" w:hAnsi="Times New Roman" w:cs="Times New Roman"/>
@@ -6813,6 +7464,7 @@
         </w:rPr>
         <w:t>a</w:t>
       </w:r>
+      <w:proofErr w:type="spellEnd"/>
       <w:r>
         <w:rPr>
           <w:rFonts w:ascii="Times New Roman" w:hAnsi="Times New Roman" w:cs="Times New Roman"/>
@@ -6986,6 +7638,7 @@
         </w:rPr>
         <w:t xml:space="preserve">figure </w:t>
       </w:r>
+      <w:proofErr w:type="spellStart"/>
       <w:r>
         <w:rPr>
           <w:rFonts w:ascii="Times New Roman" w:hAnsi="Times New Roman" w:cs="Times New Roman"/>
@@ -6999,6 +7652,7 @@
         </w:rPr>
         <w:t>a</w:t>
       </w:r>
+      <w:proofErr w:type="spellEnd"/>
       <w:r>
         <w:rPr>
           <w:rFonts w:ascii="Times New Roman" w:hAnsi="Times New Roman" w:cs="Times New Roman"/>
@@ -7011,6 +7665,7 @@
         </w:rPr>
         <w:t xml:space="preserve">figure </w:t>
       </w:r>
+      <w:proofErr w:type="spellStart"/>
       <w:r>
         <w:rPr>
           <w:rFonts w:ascii="Times New Roman" w:hAnsi="Times New Roman" w:cs="Times New Roman"/>
@@ -7024,6 +7679,7 @@
         </w:rPr>
         <w:t>a</w:t>
       </w:r>
+      <w:proofErr w:type="spellEnd"/>
       <w:r>
         <w:rPr>
           <w:rFonts w:ascii="Times New Roman" w:hAnsi="Times New Roman" w:cs="Times New Roman"/>
@@ -7036,6 +7692,7 @@
         </w:rPr>
         <w:t xml:space="preserve">figure </w:t>
       </w:r>
+      <w:proofErr w:type="spellStart"/>
       <w:r>
         <w:rPr>
           <w:rFonts w:ascii="Times New Roman" w:hAnsi="Times New Roman" w:cs="Times New Roman"/>
@@ -7049,6 +7706,7 @@
         </w:rPr>
         <w:t>a</w:t>
       </w:r>
+      <w:proofErr w:type="spellEnd"/>
       <w:r>
         <w:rPr>
           <w:rFonts w:ascii="Times New Roman" w:hAnsi="Times New Roman" w:cs="Times New Roman"/>
@@ -7061,6 +7719,7 @@
         </w:rPr>
         <w:t xml:space="preserve">figure </w:t>
       </w:r>
+      <w:proofErr w:type="spellStart"/>
       <w:r>
         <w:rPr>
           <w:rFonts w:ascii="Times New Roman" w:hAnsi="Times New Roman" w:cs="Times New Roman"/>
@@ -7080,6 +7739,7 @@
         </w:rPr>
         <w:t>a</w:t>
       </w:r>
+      <w:proofErr w:type="spellEnd"/>
       <w:r>
         <w:rPr>
           <w:rFonts w:ascii="Times New Roman" w:hAnsi="Times New Roman" w:cs="Times New Roman"/>
@@ -7274,6 +7934,7 @@
         </w:rPr>
         <w:t xml:space="preserve">ter than 0.005 (figure </w:t>
       </w:r>
+      <w:proofErr w:type="spellStart"/>
       <w:r>
         <w:rPr>
           <w:rFonts w:ascii="Times New Roman" w:hAnsi="Times New Roman" w:cs="Times New Roman"/>
@@ -7287,12 +7948,14 @@
         </w:rPr>
         <w:t>b</w:t>
       </w:r>
+      <w:proofErr w:type="spellEnd"/>
       <w:r>
         <w:rPr>
           <w:rFonts w:ascii="Times New Roman" w:hAnsi="Times New Roman" w:cs="Times New Roman"/>
         </w:rPr>
         <w:t xml:space="preserve"> and </w:t>
       </w:r>
+      <w:proofErr w:type="spellStart"/>
       <w:r>
         <w:rPr>
           <w:rFonts w:ascii="Times New Roman" w:hAnsi="Times New Roman" w:cs="Times New Roman"/>
@@ -7306,6 +7969,7 @@
         </w:rPr>
         <w:t>d</w:t>
       </w:r>
+      <w:proofErr w:type="spellEnd"/>
       <w:r>
         <w:rPr>
           <w:rFonts w:ascii="Times New Roman" w:hAnsi="Times New Roman" w:cs="Times New Roman"/>
@@ -7336,6 +8000,7 @@
         </w:rPr>
         <w:t xml:space="preserve"> above and figure </w:t>
       </w:r>
+      <w:proofErr w:type="spellStart"/>
       <w:r>
         <w:rPr>
           <w:rFonts w:ascii="Times New Roman" w:hAnsi="Times New Roman" w:cs="Times New Roman"/>
@@ -7349,12 +8014,14 @@
         </w:rPr>
         <w:t>b</w:t>
       </w:r>
+      <w:proofErr w:type="spellEnd"/>
       <w:r>
         <w:rPr>
           <w:rFonts w:ascii="Times New Roman" w:hAnsi="Times New Roman" w:cs="Times New Roman"/>
         </w:rPr>
         <w:t xml:space="preserve"> and </w:t>
       </w:r>
+      <w:proofErr w:type="spellStart"/>
       <w:r>
         <w:rPr>
           <w:rFonts w:ascii="Times New Roman" w:hAnsi="Times New Roman" w:cs="Times New Roman"/>
@@ -7368,6 +8035,7 @@
         </w:rPr>
         <w:t>d</w:t>
       </w:r>
+      <w:proofErr w:type="spellEnd"/>
       <w:r>
         <w:rPr>
           <w:rFonts w:ascii="Times New Roman" w:hAnsi="Times New Roman" w:cs="Times New Roman"/>
@@ -7478,6 +8146,7 @@
         </w:rPr>
         <w:t xml:space="preserve">figure </w:t>
       </w:r>
+      <w:proofErr w:type="spellStart"/>
       <w:r>
         <w:rPr>
           <w:rFonts w:ascii="Times New Roman" w:hAnsi="Times New Roman" w:cs="Times New Roman"/>
@@ -7491,6 +8160,7 @@
         </w:rPr>
         <w:t>d</w:t>
       </w:r>
+      <w:proofErr w:type="spellEnd"/>
       <w:r>
         <w:rPr>
           <w:rFonts w:ascii="Times New Roman" w:hAnsi="Times New Roman" w:cs="Times New Roman"/>
@@ -7516,6 +8186,7 @@
         </w:rPr>
         <w:t xml:space="preserve">figure </w:t>
       </w:r>
+      <w:proofErr w:type="spellStart"/>
       <w:r>
         <w:rPr>
           <w:rFonts w:ascii="Times New Roman" w:hAnsi="Times New Roman" w:cs="Times New Roman"/>
@@ -7529,6 +8200,7 @@
         </w:rPr>
         <w:t>c</w:t>
       </w:r>
+      <w:proofErr w:type="spellEnd"/>
       <w:r>
         <w:rPr>
           <w:rFonts w:ascii="Times New Roman" w:hAnsi="Times New Roman" w:cs="Times New Roman"/>
@@ -7770,8 +8442,16 @@
         <w:rPr>
           <w:rFonts w:ascii="Times New Roman" w:hAnsi="Times New Roman" w:cs="Times New Roman"/>
         </w:rPr>
-        <w:t>clines in cyanogenesis</w:t>
-      </w:r>
+        <w:t xml:space="preserve">clines in </w:t>
+      </w:r>
+      <w:proofErr w:type="spellStart"/>
+      <w:r>
+        <w:rPr>
+          <w:rFonts w:ascii="Times New Roman" w:hAnsi="Times New Roman" w:cs="Times New Roman"/>
+        </w:rPr>
+        <w:t>cyanogenesis</w:t>
+      </w:r>
+      <w:proofErr w:type="spellEnd"/>
       <w:r>
         <w:rPr>
           <w:rFonts w:ascii="Times New Roman" w:hAnsi="Times New Roman" w:cs="Times New Roman"/>
@@ -7860,7 +8540,23 @@
           <w:rFonts w:ascii="Times New Roman" w:hAnsi="Times New Roman" w:cs="Times New Roman"/>
           <w:i/>
         </w:rPr>
-        <w:t xml:space="preserve">Evolution of cyanogenesis clines in </w:t>
+        <w:t xml:space="preserve">Evolution of </w:t>
+      </w:r>
+      <w:proofErr w:type="spellStart"/>
+      <w:r>
+        <w:rPr>
+          <w:rFonts w:ascii="Times New Roman" w:hAnsi="Times New Roman" w:cs="Times New Roman"/>
+          <w:i/>
+        </w:rPr>
+        <w:t>cyanogenesis</w:t>
+      </w:r>
+      <w:proofErr w:type="spellEnd"/>
+      <w:r>
+        <w:rPr>
+          <w:rFonts w:ascii="Times New Roman" w:hAnsi="Times New Roman" w:cs="Times New Roman"/>
+          <w:i/>
+        </w:rPr>
+        <w:t xml:space="preserve"> clines in </w:t>
       </w:r>
       <w:r>
         <w:rPr>
@@ -7881,7 +8577,35 @@
         <w:rPr>
           <w:rFonts w:ascii="Times New Roman" w:hAnsi="Times New Roman" w:cs="Times New Roman"/>
         </w:rPr>
-        <w:t xml:space="preserve">Understanding geographical variation in allele and phenotype frequencies often provides insight into the evolutionary mechanisms structuring patterns of genetic variation in natural populations. In white clover, pioneering work by Hunor Daday identified broad-scale latitudinal clines in the frequency of HCN across multiple continents </w:t>
+        <w:t xml:space="preserve">Understanding geographical variation in allele and phenotype frequencies often provides insight into the evolutionary mechanisms structuring patterns of genetic variation in natural populations. In white clover, pioneering work by </w:t>
+      </w:r>
+      <w:proofErr w:type="spellStart"/>
+      <w:r>
+        <w:rPr>
+          <w:rFonts w:ascii="Times New Roman" w:hAnsi="Times New Roman" w:cs="Times New Roman"/>
+        </w:rPr>
+        <w:t>Hunor</w:t>
+      </w:r>
+      <w:proofErr w:type="spellEnd"/>
+      <w:r>
+        <w:rPr>
+          <w:rFonts w:ascii="Times New Roman" w:hAnsi="Times New Roman" w:cs="Times New Roman"/>
+        </w:rPr>
+        <w:t xml:space="preserve"> </w:t>
+      </w:r>
+      <w:proofErr w:type="spellStart"/>
+      <w:r>
+        <w:rPr>
+          <w:rFonts w:ascii="Times New Roman" w:hAnsi="Times New Roman" w:cs="Times New Roman"/>
+        </w:rPr>
+        <w:t>Daday</w:t>
+      </w:r>
+      <w:proofErr w:type="spellEnd"/>
+      <w:r>
+        <w:rPr>
+          <w:rFonts w:ascii="Times New Roman" w:hAnsi="Times New Roman" w:cs="Times New Roman"/>
+        </w:rPr>
+        <w:t xml:space="preserve"> identified broad-scale latitudinal clines in the frequency of HCN across multiple continents </w:t>
       </w:r>
       <w:r>
         <w:rPr>
@@ -8602,7 +9326,28 @@
         <w:rPr>
           <w:rFonts w:ascii="Times New Roman" w:hAnsi="Times New Roman" w:cs="Times New Roman"/>
         </w:rPr>
-        <w:t>(text S7, figure S1</w:t>
+        <w:t xml:space="preserve">(text </w:t>
+      </w:r>
+      <w:proofErr w:type="spellStart"/>
+      <w:r>
+        <w:rPr>
+          <w:rFonts w:ascii="Times New Roman" w:hAnsi="Times New Roman" w:cs="Times New Roman"/>
+        </w:rPr>
+        <w:t>S7</w:t>
+      </w:r>
+      <w:proofErr w:type="spellEnd"/>
+      <w:r>
+        <w:rPr>
+          <w:rFonts w:ascii="Times New Roman" w:hAnsi="Times New Roman" w:cs="Times New Roman"/>
+        </w:rPr>
+        <w:t xml:space="preserve">, figure </w:t>
+      </w:r>
+      <w:proofErr w:type="spellStart"/>
+      <w:r>
+        <w:rPr>
+          <w:rFonts w:ascii="Times New Roman" w:hAnsi="Times New Roman" w:cs="Times New Roman"/>
+        </w:rPr>
+        <w:t>S1</w:t>
       </w:r>
       <w:r>
         <w:rPr>
@@ -8610,6 +9355,7 @@
         </w:rPr>
         <w:t>3</w:t>
       </w:r>
+      <w:proofErr w:type="spellEnd"/>
       <w:r>
         <w:rPr>
           <w:rFonts w:ascii="Times New Roman" w:hAnsi="Times New Roman" w:cs="Times New Roman"/>
@@ -8768,7 +9514,14 @@
         <w:rPr>
           <w:rFonts w:ascii="Times New Roman" w:hAnsi="Times New Roman" w:cs="Times New Roman"/>
         </w:rPr>
-        <w:t>, figure S1</w:t>
+        <w:t xml:space="preserve">, figure </w:t>
+      </w:r>
+      <w:proofErr w:type="spellStart"/>
+      <w:r>
+        <w:rPr>
+          <w:rFonts w:ascii="Times New Roman" w:hAnsi="Times New Roman" w:cs="Times New Roman"/>
+        </w:rPr>
+        <w:t>S1</w:t>
       </w:r>
       <w:r>
         <w:rPr>
@@ -8783,6 +9536,7 @@
         </w:rPr>
         <w:t>d</w:t>
       </w:r>
+      <w:proofErr w:type="spellEnd"/>
       <w:r>
         <w:rPr>
           <w:rFonts w:ascii="Times New Roman" w:hAnsi="Times New Roman" w:cs="Times New Roman"/>
@@ -8806,7 +9560,14 @@
         <w:rPr>
           <w:rFonts w:ascii="Times New Roman" w:hAnsi="Times New Roman" w:cs="Times New Roman"/>
         </w:rPr>
-        <w:t>, figure S1</w:t>
+        <w:t xml:space="preserve">, figure </w:t>
+      </w:r>
+      <w:proofErr w:type="spellStart"/>
+      <w:r>
+        <w:rPr>
+          <w:rFonts w:ascii="Times New Roman" w:hAnsi="Times New Roman" w:cs="Times New Roman"/>
+        </w:rPr>
+        <w:t>S1</w:t>
       </w:r>
       <w:r>
         <w:rPr>
@@ -8821,6 +9582,7 @@
         </w:rPr>
         <w:t>e</w:t>
       </w:r>
+      <w:proofErr w:type="spellEnd"/>
       <w:r>
         <w:rPr>
           <w:rFonts w:ascii="Times New Roman" w:hAnsi="Times New Roman" w:cs="Times New Roman"/>
@@ -8931,7 +9693,21 @@
         <w:rPr>
           <w:rFonts w:ascii="Times New Roman" w:hAnsi="Times New Roman" w:cs="Times New Roman"/>
         </w:rPr>
-        <w:t xml:space="preserve">underlying cyanogenesis </w:t>
+        <w:t xml:space="preserve">underlying </w:t>
+      </w:r>
+      <w:proofErr w:type="spellStart"/>
+      <w:r>
+        <w:rPr>
+          <w:rFonts w:ascii="Times New Roman" w:hAnsi="Times New Roman" w:cs="Times New Roman"/>
+        </w:rPr>
+        <w:t>cyanogenesis</w:t>
+      </w:r>
+      <w:proofErr w:type="spellEnd"/>
+      <w:r>
+        <w:rPr>
+          <w:rFonts w:ascii="Times New Roman" w:hAnsi="Times New Roman" w:cs="Times New Roman"/>
+        </w:rPr>
+        <w:t xml:space="preserve"> </w:t>
       </w:r>
       <w:r>
         <w:rPr>
@@ -9102,7 +9878,21 @@
         <w:rPr>
           <w:rFonts w:ascii="Times New Roman" w:hAnsi="Times New Roman" w:cs="Times New Roman"/>
         </w:rPr>
-        <w:t xml:space="preserve"> evidence from neutral markers strongly suggests that many clines in cyanogenesis are adaptive.</w:t>
+        <w:t xml:space="preserve"> evidence from neutral markers strongly suggests that many clines in </w:t>
+      </w:r>
+      <w:proofErr w:type="spellStart"/>
+      <w:r>
+        <w:rPr>
+          <w:rFonts w:ascii="Times New Roman" w:hAnsi="Times New Roman" w:cs="Times New Roman"/>
+        </w:rPr>
+        <w:t>cyanogenesis</w:t>
+      </w:r>
+      <w:proofErr w:type="spellEnd"/>
+      <w:r>
+        <w:rPr>
+          <w:rFonts w:ascii="Times New Roman" w:hAnsi="Times New Roman" w:cs="Times New Roman"/>
+        </w:rPr>
+        <w:t xml:space="preserve"> are adaptive.</w:t>
       </w:r>
     </w:p>
     <w:p>
@@ -10171,7 +10961,14 @@
         <w:rPr>
           <w:rFonts w:ascii="Times New Roman" w:hAnsi="Times New Roman" w:cs="Times New Roman"/>
         </w:rPr>
-        <w:t>figure 2</w:t>
+        <w:t xml:space="preserve">figure </w:t>
+      </w:r>
+      <w:proofErr w:type="spellStart"/>
+      <w:r>
+        <w:rPr>
+          <w:rFonts w:ascii="Times New Roman" w:hAnsi="Times New Roman" w:cs="Times New Roman"/>
+        </w:rPr>
+        <w:t>2</w:t>
       </w:r>
       <w:r>
         <w:rPr>
@@ -10180,11 +10977,19 @@
         </w:rPr>
         <w:t>b</w:t>
       </w:r>
-      <w:r>
-        <w:rPr>
-          <w:rFonts w:ascii="Times New Roman" w:hAnsi="Times New Roman" w:cs="Times New Roman"/>
-        </w:rPr>
-        <w:t>, figure S1</w:t>
+      <w:proofErr w:type="spellEnd"/>
+      <w:r>
+        <w:rPr>
+          <w:rFonts w:ascii="Times New Roman" w:hAnsi="Times New Roman" w:cs="Times New Roman"/>
+        </w:rPr>
+        <w:t xml:space="preserve">, figure </w:t>
+      </w:r>
+      <w:proofErr w:type="spellStart"/>
+      <w:r>
+        <w:rPr>
+          <w:rFonts w:ascii="Times New Roman" w:hAnsi="Times New Roman" w:cs="Times New Roman"/>
+        </w:rPr>
+        <w:t>S1</w:t>
       </w:r>
       <w:r>
         <w:rPr>
@@ -10192,6 +10997,7 @@
         </w:rPr>
         <w:t>2</w:t>
       </w:r>
+      <w:proofErr w:type="spellEnd"/>
       <w:r>
         <w:rPr>
           <w:rFonts w:ascii="Times New Roman" w:hAnsi="Times New Roman" w:cs="Times New Roman"/>
@@ -10320,7 +11126,28 @@
         <w:rPr>
           <w:rFonts w:ascii="Times New Roman" w:hAnsi="Times New Roman" w:cs="Times New Roman"/>
         </w:rPr>
-        <w:t>er over time (text S6, figure S</w:t>
+        <w:t xml:space="preserve">er over time (text </w:t>
+      </w:r>
+      <w:proofErr w:type="spellStart"/>
+      <w:r>
+        <w:rPr>
+          <w:rFonts w:ascii="Times New Roman" w:hAnsi="Times New Roman" w:cs="Times New Roman"/>
+        </w:rPr>
+        <w:t>S6</w:t>
+      </w:r>
+      <w:proofErr w:type="spellEnd"/>
+      <w:r>
+        <w:rPr>
+          <w:rFonts w:ascii="Times New Roman" w:hAnsi="Times New Roman" w:cs="Times New Roman"/>
+        </w:rPr>
+        <w:t xml:space="preserve">, figure </w:t>
+      </w:r>
+      <w:proofErr w:type="spellStart"/>
+      <w:r>
+        <w:rPr>
+          <w:rFonts w:ascii="Times New Roman" w:hAnsi="Times New Roman" w:cs="Times New Roman"/>
+        </w:rPr>
+        <w:t>S</w:t>
       </w:r>
       <w:r>
         <w:rPr>
@@ -10328,6 +11155,7 @@
         </w:rPr>
         <w:t>11</w:t>
       </w:r>
+      <w:proofErr w:type="spellEnd"/>
       <w:r>
         <w:rPr>
           <w:rFonts w:ascii="Times New Roman" w:hAnsi="Times New Roman" w:cs="Times New Roman"/>
@@ -10595,11 +11423,19 @@
         </w:rPr>
         <w:t xml:space="preserve">e have shown that gradients in the strength of drift lead to deterministic phenotypic clines in HCN. This, together with predictable changes in other </w:t>
       </w:r>
-      <w:r>
-        <w:rPr>
-          <w:rFonts w:ascii="Times New Roman" w:hAnsi="Times New Roman" w:cs="Times New Roman"/>
-        </w:rPr>
-        <w:t xml:space="preserve">epistatically </w:t>
+      <w:proofErr w:type="spellStart"/>
+      <w:r>
+        <w:rPr>
+          <w:rFonts w:ascii="Times New Roman" w:hAnsi="Times New Roman" w:cs="Times New Roman"/>
+        </w:rPr>
+        <w:t>epistatically</w:t>
+      </w:r>
+      <w:proofErr w:type="spellEnd"/>
+      <w:r>
+        <w:rPr>
+          <w:rFonts w:ascii="Times New Roman" w:hAnsi="Times New Roman" w:cs="Times New Roman"/>
+        </w:rPr>
+        <w:t xml:space="preserve"> </w:t>
       </w:r>
       <w:r>
         <w:rPr>
@@ -10613,13 +11449,31 @@
         </w:rPr>
         <w:t xml:space="preserve"> (e.g. </w:t>
       </w:r>
-      <w:r>
-        <w:rPr>
-          <w:rFonts w:ascii="Times New Roman" w:hAnsi="Times New Roman" w:cs="Times New Roman"/>
-          <w:i/>
-        </w:rPr>
-        <w:t>Eichhorinia paniculata</w:t>
-      </w:r>
+      <w:proofErr w:type="spellStart"/>
+      <w:r>
+        <w:rPr>
+          <w:rFonts w:ascii="Times New Roman" w:hAnsi="Times New Roman" w:cs="Times New Roman"/>
+          <w:i/>
+        </w:rPr>
+        <w:t>Eichhorinia</w:t>
+      </w:r>
+      <w:proofErr w:type="spellEnd"/>
+      <w:r>
+        <w:rPr>
+          <w:rFonts w:ascii="Times New Roman" w:hAnsi="Times New Roman" w:cs="Times New Roman"/>
+          <w:i/>
+        </w:rPr>
+        <w:t xml:space="preserve"> </w:t>
+      </w:r>
+      <w:proofErr w:type="spellStart"/>
+      <w:r>
+        <w:rPr>
+          <w:rFonts w:ascii="Times New Roman" w:hAnsi="Times New Roman" w:cs="Times New Roman"/>
+          <w:i/>
+        </w:rPr>
+        <w:t>paniculata</w:t>
+      </w:r>
+      <w:proofErr w:type="spellEnd"/>
       <w:r>
         <w:rPr>
           <w:rFonts w:ascii="Times New Roman" w:hAnsi="Times New Roman" w:cs="Times New Roman"/>
@@ -10721,7 +11575,76 @@
         <w:rPr>
           <w:rFonts w:ascii="Times New Roman" w:hAnsi="Times New Roman" w:cs="Times New Roman"/>
         </w:rPr>
-        <w:t>Additional theoretic</w:t>
+        <w:t xml:space="preserve">Additional theoretical and </w:t>
+      </w:r>
+      <w:r>
+        <w:rPr>
+          <w:rFonts w:ascii="Times New Roman" w:hAnsi="Times New Roman" w:cs="Times New Roman"/>
+        </w:rPr>
+        <w:lastRenderedPageBreak/>
+        <w:t xml:space="preserve">empirical work exploring changes in the frequency of non-additive phenotypes—whether due to epistasis or dominance at individual loci—is required to generate predictions and assess the generality of this phenomenon in natural populations. </w:t>
+      </w:r>
+    </w:p>
+    <w:p>
+      <w:pPr>
+        <w:spacing w:line="480" w:lineRule="auto"/>
+        <w:rPr>
+          <w:rFonts w:ascii="Times New Roman" w:hAnsi="Times New Roman" w:cs="Times New Roman"/>
+        </w:rPr>
+      </w:pPr>
+    </w:p>
+    <w:p>
+      <w:pPr>
+        <w:spacing w:line="480" w:lineRule="auto"/>
+        <w:rPr>
+          <w:rFonts w:ascii="Times New Roman" w:hAnsi="Times New Roman" w:cs="Times New Roman"/>
+          <w:i/>
+        </w:rPr>
+      </w:pPr>
+      <w:r>
+        <w:rPr>
+          <w:rFonts w:ascii="Times New Roman" w:hAnsi="Times New Roman" w:cs="Times New Roman"/>
+          <w:i/>
+        </w:rPr>
+        <w:t>Conclusion</w:t>
+      </w:r>
+    </w:p>
+    <w:p>
+      <w:pPr>
+        <w:spacing w:line="480" w:lineRule="auto"/>
+        <w:rPr>
+          <w:rFonts w:ascii="Times New Roman" w:hAnsi="Times New Roman" w:cs="Times New Roman"/>
+        </w:rPr>
+      </w:pPr>
+      <w:r>
+        <w:rPr>
+          <w:rFonts w:ascii="Times New Roman" w:hAnsi="Times New Roman" w:cs="Times New Roman"/>
+        </w:rPr>
+        <w:t xml:space="preserve">We have shown that gradients in the strength </w:t>
+      </w:r>
+      <w:r>
+        <w:rPr>
+          <w:rFonts w:ascii="Times New Roman" w:hAnsi="Times New Roman" w:cs="Times New Roman"/>
+        </w:rPr>
+        <w:t xml:space="preserve">of </w:t>
+      </w:r>
+      <w:r>
+        <w:rPr>
+          <w:rFonts w:ascii="Times New Roman" w:hAnsi="Times New Roman" w:cs="Times New Roman"/>
+        </w:rPr>
+        <w:t xml:space="preserve">drift can lead to repeated spatial clines in the frequency of a non-additive </w:t>
+      </w:r>
+      <w:r>
+        <w:rPr>
+          <w:rFonts w:ascii="Times New Roman" w:hAnsi="Times New Roman" w:cs="Times New Roman"/>
+        </w:rPr>
+        <w:t>trait</w:t>
+      </w:r>
+      <w:r>
+        <w:rPr>
+          <w:rFonts w:ascii="Times New Roman" w:hAnsi="Times New Roman" w:cs="Times New Roman"/>
+        </w:rPr>
+        <w:t>, despite equal frequencies of positive and negative clines at underlying loci. Drift should thus be considered a null m</w:t>
       </w:r>
       <w:bookmarkStart w:id="0" w:name="_GoBack"/>
       <w:bookmarkEnd w:id="0"/>
@@ -10729,14 +11652,140 @@
         <w:rPr>
           <w:rFonts w:ascii="Times New Roman" w:hAnsi="Times New Roman" w:cs="Times New Roman"/>
         </w:rPr>
-        <w:t xml:space="preserve">al and </w:t>
+        <w:t xml:space="preserve">odel to be rejected prior to invoking the selection in the formation of clines, especially when phenotypes result from interactions among multiple genes or metabolic pathways. Rejecting drift as a mechanism </w:t>
+      </w:r>
+      <w:r>
+        <w:rPr>
+          <w:rFonts w:ascii="Times New Roman" w:hAnsi="Times New Roman" w:cs="Times New Roman"/>
+        </w:rPr>
+        <w:t>producing</w:t>
+      </w:r>
+      <w:r>
+        <w:rPr>
+          <w:rFonts w:ascii="Times New Roman" w:hAnsi="Times New Roman" w:cs="Times New Roman"/>
+        </w:rPr>
+        <w:t xml:space="preserve"> clines in non-additive traits can come in a number of ways. First, showing the absence of clines at neutral loci across the genome despite the presence of clines in the focal trait is strong evidence that adaptive processes are at work as drift is expected to affect all loci. Second, showing that more clines</w:t>
+      </w:r>
+      <w:r>
+        <w:rPr>
+          <w:rFonts w:ascii="Times New Roman" w:hAnsi="Times New Roman" w:cs="Times New Roman"/>
+        </w:rPr>
+        <w:t xml:space="preserve"> or stronger clines</w:t>
+      </w:r>
+      <w:r>
+        <w:rPr>
+          <w:rFonts w:ascii="Times New Roman" w:hAnsi="Times New Roman" w:cs="Times New Roman"/>
+        </w:rPr>
+        <w:t xml:space="preserve"> are observed in nature than would be expected under drift suggests that </w:t>
+      </w:r>
+      <w:r>
+        <w:rPr>
+          <w:rFonts w:ascii="Times New Roman" w:hAnsi="Times New Roman" w:cs="Times New Roman"/>
+        </w:rPr>
+        <w:t xml:space="preserve">non-neutral </w:t>
+      </w:r>
+      <w:r>
+        <w:rPr>
+          <w:rFonts w:ascii="Times New Roman" w:hAnsi="Times New Roman" w:cs="Times New Roman"/>
+        </w:rPr>
+        <w:t xml:space="preserve">mechanisms are responsible for generating clines. A disadvantage of this approach is that it does not inform the mechanism structuring any </w:t>
+      </w:r>
+      <w:r>
+        <w:rPr>
+          <w:rFonts w:ascii="Times New Roman" w:hAnsi="Times New Roman" w:cs="Times New Roman"/>
+        </w:rPr>
+        <w:t>one</w:t>
+      </w:r>
+      <w:r>
+        <w:rPr>
+          <w:rFonts w:ascii="Times New Roman" w:hAnsi="Times New Roman" w:cs="Times New Roman"/>
+        </w:rPr>
+        <w:t xml:space="preserve"> cline but rather rejects drift as a mechanism producing </w:t>
+      </w:r>
+      <w:r>
+        <w:rPr>
+          <w:rFonts w:ascii="Times New Roman" w:hAnsi="Times New Roman" w:cs="Times New Roman"/>
+        </w:rPr>
+        <w:t>all</w:t>
+      </w:r>
+      <w:r>
+        <w:rPr>
+          <w:rFonts w:ascii="Times New Roman" w:hAnsi="Times New Roman" w:cs="Times New Roman"/>
+        </w:rPr>
+        <w:t xml:space="preserve"> clines. </w:t>
+      </w:r>
+      <w:r>
+        <w:rPr>
+          <w:rFonts w:ascii="Times New Roman" w:hAnsi="Times New Roman" w:cs="Times New Roman"/>
+        </w:rPr>
+        <w:t>Third</w:t>
+      </w:r>
+      <w:r>
+        <w:rPr>
+          <w:rFonts w:ascii="Times New Roman" w:hAnsi="Times New Roman" w:cs="Times New Roman"/>
+        </w:rPr>
+        <w:t xml:space="preserve">, showing that individual loci underlying focal traits consistently </w:t>
+      </w:r>
+      <w:r>
+        <w:rPr>
+          <w:rFonts w:ascii="Times New Roman" w:hAnsi="Times New Roman" w:cs="Times New Roman"/>
+        </w:rPr>
+        <w:t xml:space="preserve">form </w:t>
+      </w:r>
+      <w:r>
+        <w:rPr>
+          <w:rFonts w:ascii="Times New Roman" w:hAnsi="Times New Roman" w:cs="Times New Roman"/>
+        </w:rPr>
+        <w:t>cline</w:t>
+      </w:r>
+      <w:r>
+        <w:rPr>
+          <w:rFonts w:ascii="Times New Roman" w:hAnsi="Times New Roman" w:cs="Times New Roman"/>
+        </w:rPr>
+        <w:t>s</w:t>
+      </w:r>
+      <w:r>
+        <w:rPr>
+          <w:rFonts w:ascii="Times New Roman" w:hAnsi="Times New Roman" w:cs="Times New Roman"/>
+        </w:rPr>
+        <w:t xml:space="preserve"> in the same direction strongly suggests that other mechanisms are generating clines since drift should not display directionality at individual loci. The second and third points above require large-scale replication and we suggest that urban environments can </w:t>
+      </w:r>
+      <w:r>
+        <w:rPr>
+          <w:rFonts w:ascii="Times New Roman" w:hAnsi="Times New Roman" w:cs="Times New Roman"/>
+        </w:rPr>
+        <w:t xml:space="preserve">provide the replication necessary to understand the relative contributions of adaptive and non-adaptive processes in the formation of parallel clines. </w:t>
+      </w:r>
+      <w:r>
+        <w:rPr>
+          <w:rFonts w:ascii="Times New Roman" w:hAnsi="Times New Roman" w:cs="Times New Roman"/>
+        </w:rPr>
+        <w:t xml:space="preserve">Finally, we caution that observations of parallel clines may represent </w:t>
+      </w:r>
+      <w:r>
+        <w:rPr>
+          <w:rFonts w:ascii="Times New Roman" w:hAnsi="Times New Roman" w:cs="Times New Roman"/>
+        </w:rPr>
+        <w:t>modern</w:t>
+      </w:r>
+      <w:r>
+        <w:rPr>
+          <w:rFonts w:ascii="Times New Roman" w:hAnsi="Times New Roman" w:cs="Times New Roman"/>
+        </w:rPr>
+        <w:t xml:space="preserve"> </w:t>
+      </w:r>
+      <w:r>
+        <w:rPr>
+          <w:rFonts w:ascii="Times New Roman" w:hAnsi="Times New Roman" w:cs="Times New Roman"/>
+        </w:rPr>
+        <w:t xml:space="preserve">"spandrels" [48]; studies presuming that repeated </w:t>
       </w:r>
       <w:r>
         <w:rPr>
           <w:rFonts w:ascii="Times New Roman" w:hAnsi="Times New Roman" w:cs="Times New Roman"/>
         </w:rPr>
         <w:lastRenderedPageBreak/>
-        <w:t xml:space="preserve">empirical work exploring changes in the frequency of non-additive phenotypes—whether due to epistasis or dominance at individual loci—is required to generate predictions and assess the generality of this phenomenon in natural populations. </w:t>
+        <w:t>phenotypic clines are evidence of adaptation must take explicit consideration of the genetic architecture underlying the focal trait to model the expected change in phenotypic frequency from non-adaptive processes.</w:t>
       </w:r>
     </w:p>
     <w:p>
@@ -10752,15 +11801,15 @@
         <w:spacing w:line="480" w:lineRule="auto"/>
         <w:rPr>
           <w:rFonts w:ascii="Times New Roman" w:hAnsi="Times New Roman" w:cs="Times New Roman"/>
-          <w:i/>
-        </w:rPr>
-      </w:pPr>
-      <w:r>
-        <w:rPr>
-          <w:rFonts w:ascii="Times New Roman" w:hAnsi="Times New Roman" w:cs="Times New Roman"/>
-          <w:i/>
-        </w:rPr>
-        <w:t>Conclusion</w:t>
+          <w:b/>
+        </w:rPr>
+      </w:pPr>
+      <w:r>
+        <w:rPr>
+          <w:rFonts w:ascii="Times New Roman" w:hAnsi="Times New Roman" w:cs="Times New Roman"/>
+          <w:b/>
+        </w:rPr>
+        <w:t>Data and code accessibility</w:t>
       </w:r>
     </w:p>
     <w:p>
@@ -10774,217 +11823,57 @@
         <w:rPr>
           <w:rFonts w:ascii="Times New Roman" w:hAnsi="Times New Roman" w:cs="Times New Roman"/>
         </w:rPr>
-        <w:t xml:space="preserve">We have shown that gradients in the strength </w:t>
-      </w:r>
-      <w:r>
-        <w:rPr>
-          <w:rFonts w:ascii="Times New Roman" w:hAnsi="Times New Roman" w:cs="Times New Roman"/>
-        </w:rPr>
-        <w:t xml:space="preserve">of </w:t>
-      </w:r>
-      <w:r>
-        <w:rPr>
-          <w:rFonts w:ascii="Times New Roman" w:hAnsi="Times New Roman" w:cs="Times New Roman"/>
-        </w:rPr>
-        <w:t xml:space="preserve">drift can lead to repeated spatial clines in the frequency of a non-additive </w:t>
-      </w:r>
-      <w:r>
-        <w:rPr>
-          <w:rFonts w:ascii="Times New Roman" w:hAnsi="Times New Roman" w:cs="Times New Roman"/>
-        </w:rPr>
-        <w:t>trait</w:t>
-      </w:r>
-      <w:r>
-        <w:rPr>
-          <w:rFonts w:ascii="Times New Roman" w:hAnsi="Times New Roman" w:cs="Times New Roman"/>
-        </w:rPr>
-        <w:t>, despite equal frequencies of positive and negative clines at underlying loci. Drift should thus be considered a null model to be rejected prior to invoking the selection in the formation of clines, especially when phenotypes result from interactions among multiple genes or metabolic pathways. Rejecting drift as a mechanism structuring clines in non-additive traits can come in a number of ways. First, showing the absence of clines at neutral loci across the genome despite the presence of clines in the focal trait is strong evidence that adaptive processes are at work as drift is expected to affect all loci. Second, showing that more clines</w:t>
-      </w:r>
-      <w:r>
-        <w:rPr>
-          <w:rFonts w:ascii="Times New Roman" w:hAnsi="Times New Roman" w:cs="Times New Roman"/>
-        </w:rPr>
-        <w:t xml:space="preserve"> or stronger clines</w:t>
-      </w:r>
-      <w:r>
-        <w:rPr>
-          <w:rFonts w:ascii="Times New Roman" w:hAnsi="Times New Roman" w:cs="Times New Roman"/>
-        </w:rPr>
-        <w:t xml:space="preserve"> are observed in nature than would be expected under drift suggests that </w:t>
-      </w:r>
-      <w:r>
-        <w:rPr>
-          <w:rFonts w:ascii="Times New Roman" w:hAnsi="Times New Roman" w:cs="Times New Roman"/>
-        </w:rPr>
-        <w:t xml:space="preserve">non-neutral </w:t>
-      </w:r>
-      <w:r>
-        <w:rPr>
-          <w:rFonts w:ascii="Times New Roman" w:hAnsi="Times New Roman" w:cs="Times New Roman"/>
-        </w:rPr>
-        <w:t xml:space="preserve">mechanisms are responsible for generating clines. A disadvantage of this approach is that it does not inform the mechanism structuring any </w:t>
-      </w:r>
-      <w:r>
-        <w:rPr>
-          <w:rFonts w:ascii="Times New Roman" w:hAnsi="Times New Roman" w:cs="Times New Roman"/>
-        </w:rPr>
-        <w:t>one</w:t>
-      </w:r>
-      <w:r>
-        <w:rPr>
-          <w:rFonts w:ascii="Times New Roman" w:hAnsi="Times New Roman" w:cs="Times New Roman"/>
-        </w:rPr>
-        <w:t xml:space="preserve"> cline but rather rejects drift as a mechanism producing </w:t>
-      </w:r>
-      <w:r>
-        <w:rPr>
-          <w:rFonts w:ascii="Times New Roman" w:hAnsi="Times New Roman" w:cs="Times New Roman"/>
-        </w:rPr>
-        <w:t>all</w:t>
-      </w:r>
-      <w:r>
-        <w:rPr>
-          <w:rFonts w:ascii="Times New Roman" w:hAnsi="Times New Roman" w:cs="Times New Roman"/>
-        </w:rPr>
-        <w:t xml:space="preserve"> clines. </w:t>
-      </w:r>
-      <w:r>
-        <w:rPr>
-          <w:rFonts w:ascii="Times New Roman" w:hAnsi="Times New Roman" w:cs="Times New Roman"/>
-        </w:rPr>
-        <w:t>Third</w:t>
-      </w:r>
-      <w:r>
-        <w:rPr>
-          <w:rFonts w:ascii="Times New Roman" w:hAnsi="Times New Roman" w:cs="Times New Roman"/>
-        </w:rPr>
-        <w:t xml:space="preserve">, showing that individual loci underlying focal traits consistently </w:t>
-      </w:r>
-      <w:r>
-        <w:rPr>
-          <w:rFonts w:ascii="Times New Roman" w:hAnsi="Times New Roman" w:cs="Times New Roman"/>
-        </w:rPr>
-        <w:t xml:space="preserve">form </w:t>
-      </w:r>
-      <w:r>
-        <w:rPr>
-          <w:rFonts w:ascii="Times New Roman" w:hAnsi="Times New Roman" w:cs="Times New Roman"/>
-        </w:rPr>
-        <w:t>cline</w:t>
-      </w:r>
-      <w:r>
-        <w:rPr>
-          <w:rFonts w:ascii="Times New Roman" w:hAnsi="Times New Roman" w:cs="Times New Roman"/>
-        </w:rPr>
-        <w:t>s</w:t>
-      </w:r>
-      <w:r>
-        <w:rPr>
-          <w:rFonts w:ascii="Times New Roman" w:hAnsi="Times New Roman" w:cs="Times New Roman"/>
-        </w:rPr>
-        <w:t xml:space="preserve"> in the same direction strongly suggests that other mechanisms are generating clines since drift should not display directionality at individual loci. The second and third points above require large-scale replication and we suggest that urban environments can </w:t>
-      </w:r>
-      <w:r>
-        <w:rPr>
-          <w:rFonts w:ascii="Times New Roman" w:hAnsi="Times New Roman" w:cs="Times New Roman"/>
-        </w:rPr>
-        <w:t xml:space="preserve">provide the replication necessary to understand the relative contributions of adaptive and non-adaptive processes in the formation of parallel clines. </w:t>
-      </w:r>
-      <w:r>
-        <w:rPr>
-          <w:rFonts w:ascii="Times New Roman" w:hAnsi="Times New Roman" w:cs="Times New Roman"/>
-        </w:rPr>
-        <w:t xml:space="preserve">Finally, we caution that observations of parallel clines may represent </w:t>
-      </w:r>
-      <w:r>
-        <w:rPr>
-          <w:rFonts w:ascii="Times New Roman" w:hAnsi="Times New Roman" w:cs="Times New Roman"/>
-        </w:rPr>
-        <w:t>modern</w:t>
-      </w:r>
-      <w:r>
-        <w:rPr>
-          <w:rFonts w:ascii="Times New Roman" w:hAnsi="Times New Roman" w:cs="Times New Roman"/>
-        </w:rPr>
-        <w:t xml:space="preserve"> </w:t>
-      </w:r>
-      <w:r>
-        <w:rPr>
-          <w:rFonts w:ascii="Times New Roman" w:hAnsi="Times New Roman" w:cs="Times New Roman"/>
-        </w:rPr>
-        <w:t xml:space="preserve">"spandrels" [48]; studies presuming that repeated </w:t>
-      </w:r>
-      <w:r>
-        <w:rPr>
-          <w:rFonts w:ascii="Times New Roman" w:hAnsi="Times New Roman" w:cs="Times New Roman"/>
-        </w:rPr>
-        <w:lastRenderedPageBreak/>
-        <w:t>phenotypic clines are evidence of adaptation must take explicit consideration of the genetic architecture underlying the focal trait to model the expected change in phenotypic frequency from non-adaptive processes.</w:t>
-      </w:r>
-    </w:p>
-    <w:p>
-      <w:pPr>
-        <w:spacing w:line="480" w:lineRule="auto"/>
-        <w:rPr>
-          <w:rFonts w:ascii="Times New Roman" w:hAnsi="Times New Roman" w:cs="Times New Roman"/>
-        </w:rPr>
-      </w:pPr>
-    </w:p>
-    <w:p>
-      <w:pPr>
-        <w:spacing w:line="480" w:lineRule="auto"/>
-        <w:rPr>
-          <w:rFonts w:ascii="Times New Roman" w:hAnsi="Times New Roman" w:cs="Times New Roman"/>
-          <w:b/>
-        </w:rPr>
-      </w:pPr>
-      <w:r>
-        <w:rPr>
-          <w:rFonts w:ascii="Times New Roman" w:hAnsi="Times New Roman" w:cs="Times New Roman"/>
-          <w:b/>
-        </w:rPr>
-        <w:t>Data and code accessibility</w:t>
-      </w:r>
-    </w:p>
-    <w:p>
-      <w:pPr>
-        <w:spacing w:line="480" w:lineRule="auto"/>
-        <w:rPr>
-          <w:rFonts w:ascii="Times New Roman" w:hAnsi="Times New Roman" w:cs="Times New Roman"/>
-        </w:rPr>
-      </w:pPr>
-      <w:r>
-        <w:rPr>
-          <w:rFonts w:ascii="Times New Roman" w:hAnsi="Times New Roman" w:cs="Times New Roman"/>
-        </w:rPr>
-        <w:t xml:space="preserve">All </w:t>
-      </w:r>
-      <w:r>
-        <w:rPr>
-          <w:rFonts w:ascii="Times New Roman" w:hAnsi="Times New Roman" w:cs="Times New Roman"/>
-        </w:rPr>
-        <w:t xml:space="preserve">summary </w:t>
-      </w:r>
-      <w:r>
-        <w:rPr>
-          <w:rFonts w:ascii="Times New Roman" w:hAnsi="Times New Roman" w:cs="Times New Roman"/>
-        </w:rPr>
-        <w:t>datasets used during analyses can be downloaded from Dropbox (</w:t>
+        <w:t xml:space="preserve">Data available from the Dryad Digital Repository: </w:t>
       </w:r>
       <w:hyperlink r:id="rId9" w:history="1">
         <w:r>
           <w:rPr>
             <w:rStyle w:val="Hyperlink"/>
             <w:rFonts w:ascii="Times New Roman" w:hAnsi="Times New Roman" w:cs="Times New Roman"/>
+            <w:lang w:val="en-US"/>
           </w:rPr>
-          <w:t>https://www.dropbox.com/sh/s25nz9fwrwj29j2/AADpYF5F3oSjzuCNI5nlbjhqa?dl=0)</w:t>
+          <w:t>https://doi.or</w:t>
+        </w:r>
+        <w:r>
+          <w:rPr>
+            <w:rStyle w:val="Hyperlink"/>
+            <w:rFonts w:ascii="Times New Roman" w:hAnsi="Times New Roman" w:cs="Times New Roman"/>
+            <w:lang w:val="en-US"/>
+          </w:rPr>
+          <w:t>g</w:t>
+        </w:r>
+        <w:r>
+          <w:rPr>
+            <w:rStyle w:val="Hyperlink"/>
+            <w:rFonts w:ascii="Times New Roman" w:hAnsi="Times New Roman" w:cs="Times New Roman"/>
+            <w:lang w:val="en-US"/>
+          </w:rPr>
+          <w:t>/10.5061/dryad.6nv2t4p</w:t>
         </w:r>
       </w:hyperlink>
       <w:r>
         <w:rPr>
           <w:rFonts w:ascii="Times New Roman" w:hAnsi="Times New Roman" w:cs="Times New Roman"/>
         </w:rPr>
-        <w:t>. All Python and R code used in generating and analyzing data can be found on the Github page for J.S.S. (</w:t>
+        <w:t xml:space="preserve">. All Python </w:t>
+      </w:r>
+      <w:r>
+        <w:rPr>
+          <w:rFonts w:ascii="Times New Roman" w:hAnsi="Times New Roman" w:cs="Times New Roman"/>
+        </w:rPr>
+        <w:t xml:space="preserve">and R code used in generating and analyzing data can be found on the </w:t>
+      </w:r>
+      <w:r>
+        <w:rPr>
+          <w:rFonts w:ascii="Times New Roman" w:hAnsi="Times New Roman" w:cs="Times New Roman"/>
+        </w:rPr>
+        <w:t>GitHub</w:t>
+      </w:r>
+      <w:r>
+        <w:rPr>
+          <w:rFonts w:ascii="Times New Roman" w:hAnsi="Times New Roman" w:cs="Times New Roman"/>
+        </w:rPr>
+        <w:t xml:space="preserve"> page for J.S.S. (</w:t>
       </w:r>
       <w:hyperlink r:id="rId10" w:history="1">
         <w:r>
@@ -11275,7 +12164,6 @@
           <w:rFonts w:ascii="Times New Roman" w:hAnsi="Times New Roman" w:cs="Times New Roman"/>
           <w:b/>
         </w:rPr>
-        <w:lastRenderedPageBreak/>
         <w:t>Acknowledgements</w:t>
       </w:r>
     </w:p>
@@ -11291,6 +12179,7 @@
         <w:rPr>
           <w:rFonts w:ascii="Times New Roman" w:hAnsi="Times New Roman" w:cs="Times New Roman"/>
         </w:rPr>
+        <w:lastRenderedPageBreak/>
         <w:t xml:space="preserve">We thank </w:t>
       </w:r>
       <w:r>
@@ -11315,7 +12204,21 @@
         <w:rPr>
           <w:rFonts w:ascii="Times New Roman" w:hAnsi="Times New Roman" w:cs="Times New Roman"/>
         </w:rPr>
-        <w:t xml:space="preserve"> M. Hetherington-Rauth,</w:t>
+        <w:t xml:space="preserve"> M. Hetherington-</w:t>
+      </w:r>
+      <w:proofErr w:type="spellStart"/>
+      <w:r>
+        <w:rPr>
+          <w:rFonts w:ascii="Times New Roman" w:hAnsi="Times New Roman" w:cs="Times New Roman"/>
+        </w:rPr>
+        <w:t>Rauth</w:t>
+      </w:r>
+      <w:proofErr w:type="spellEnd"/>
+      <w:r>
+        <w:rPr>
+          <w:rFonts w:ascii="Times New Roman" w:hAnsi="Times New Roman" w:cs="Times New Roman"/>
+        </w:rPr>
+        <w:t>,</w:t>
       </w:r>
       <w:r>
         <w:rPr>
@@ -11327,13 +12230,34 @@
         <w:rPr>
           <w:rFonts w:ascii="Times New Roman" w:hAnsi="Times New Roman" w:cs="Times New Roman"/>
         </w:rPr>
-        <w:t xml:space="preserve">S. Innes, V. Nhan, </w:t>
-      </w:r>
-      <w:r>
-        <w:rPr>
-          <w:rFonts w:ascii="Times New Roman" w:hAnsi="Times New Roman" w:cs="Times New Roman"/>
-        </w:rPr>
-        <w:t>R. R</w:t>
+        <w:t xml:space="preserve">S. Innes, V. </w:t>
+      </w:r>
+      <w:proofErr w:type="spellStart"/>
+      <w:r>
+        <w:rPr>
+          <w:rFonts w:ascii="Times New Roman" w:hAnsi="Times New Roman" w:cs="Times New Roman"/>
+        </w:rPr>
+        <w:t>Nhan</w:t>
+      </w:r>
+      <w:proofErr w:type="spellEnd"/>
+      <w:r>
+        <w:rPr>
+          <w:rFonts w:ascii="Times New Roman" w:hAnsi="Times New Roman" w:cs="Times New Roman"/>
+        </w:rPr>
+        <w:t xml:space="preserve">, </w:t>
+      </w:r>
+      <w:r>
+        <w:rPr>
+          <w:rFonts w:ascii="Times New Roman" w:hAnsi="Times New Roman" w:cs="Times New Roman"/>
+        </w:rPr>
+        <w:t xml:space="preserve">R. </w:t>
+      </w:r>
+      <w:proofErr w:type="spellStart"/>
+      <w:r>
+        <w:rPr>
+          <w:rFonts w:ascii="Times New Roman" w:hAnsi="Times New Roman" w:cs="Times New Roman"/>
+        </w:rPr>
+        <w:t>R</w:t>
       </w:r>
       <w:r>
         <w:rPr>
@@ -11341,6 +12265,7 @@
         </w:rPr>
         <w:t>ivkin</w:t>
       </w:r>
+      <w:proofErr w:type="spellEnd"/>
       <w:r>
         <w:rPr>
           <w:rFonts w:ascii="Times New Roman" w:hAnsi="Times New Roman" w:cs="Times New Roman"/>
@@ -11410,7 +12335,23 @@
           <w:rFonts w:ascii="Times New Roman" w:hAnsi="Times New Roman" w:cs="Times New Roman"/>
           <w:color w:val="000000" w:themeColor="text1"/>
         </w:rPr>
-        <w:t xml:space="preserve">and Brian Novogradac </w:t>
+        <w:t xml:space="preserve">and Brian </w:t>
+      </w:r>
+      <w:proofErr w:type="spellStart"/>
+      <w:r>
+        <w:rPr>
+          <w:rFonts w:ascii="Times New Roman" w:hAnsi="Times New Roman" w:cs="Times New Roman"/>
+          <w:color w:val="000000" w:themeColor="text1"/>
+        </w:rPr>
+        <w:t>Novogradac</w:t>
+      </w:r>
+      <w:proofErr w:type="spellEnd"/>
+      <w:r>
+        <w:rPr>
+          <w:rFonts w:ascii="Times New Roman" w:hAnsi="Times New Roman" w:cs="Times New Roman"/>
+          <w:color w:val="000000" w:themeColor="text1"/>
+        </w:rPr>
+        <w:t xml:space="preserve"> </w:t>
       </w:r>
       <w:r>
         <w:rPr>
@@ -12289,16 +13230,7 @@
           <w:noProof/>
           <w:lang w:val="en-US"/>
         </w:rPr>
-        <w:t xml:space="preserve"> </w:t>
-      </w:r>
-      <w:r>
-        <w:rPr>
-          <w:rFonts w:ascii="Times New Roman" w:hAnsi="Times New Roman" w:cs="Times New Roman"/>
-          <w:noProof/>
-          <w:lang w:val="en-US"/>
-        </w:rPr>
-        <w:lastRenderedPageBreak/>
-        <w:t xml:space="preserve">(Pontederiaceae). </w:t>
+        <w:t xml:space="preserve"> (Pontederiaceae). </w:t>
       </w:r>
       <w:r>
         <w:rPr>
@@ -12349,6 +13281,7 @@
           <w:noProof/>
           <w:lang w:val="en-US"/>
         </w:rPr>
+        <w:lastRenderedPageBreak/>
         <w:t>12.</w:t>
       </w:r>
       <w:r>
@@ -13203,17 +14136,25 @@
           <w:noProof/>
           <w:lang w:val="en-US"/>
         </w:rPr>
+        <w:t>24.</w:t>
+      </w:r>
+      <w:r>
+        <w:rPr>
+          <w:rFonts w:ascii="Times New Roman" w:hAnsi="Times New Roman" w:cs="Times New Roman"/>
+          <w:noProof/>
+          <w:lang w:val="en-US"/>
+        </w:rPr>
+        <w:tab/>
+        <w:t xml:space="preserve">Alleaume-Benharira M, Pen IR, Ronce O. 2006 Geographical patterns of adaptation </w:t>
+      </w:r>
+      <w:r>
+        <w:rPr>
+          <w:rFonts w:ascii="Times New Roman" w:hAnsi="Times New Roman" w:cs="Times New Roman"/>
+          <w:noProof/>
+          <w:lang w:val="en-US"/>
+        </w:rPr>
         <w:lastRenderedPageBreak/>
-        <w:t>24.</w:t>
-      </w:r>
-      <w:r>
-        <w:rPr>
-          <w:rFonts w:ascii="Times New Roman" w:hAnsi="Times New Roman" w:cs="Times New Roman"/>
-          <w:noProof/>
-          <w:lang w:val="en-US"/>
-        </w:rPr>
-        <w:tab/>
-        <w:t xml:space="preserve">Alleaume-Benharira M, Pen IR, Ronce O. 2006 Geographical patterns of adaptation within a species’ range: interactions between drift and gene flow. </w:t>
+        <w:t xml:space="preserve">within a species’ range: interactions between drift and gene flow. </w:t>
       </w:r>
       <w:r>
         <w:rPr>
@@ -14335,17 +15276,7 @@
           <w:noProof/>
           <w:lang w:val="en-US"/>
         </w:rPr>
-        <w:t xml:space="preserve">Trifolium </w:t>
-      </w:r>
-      <w:r>
-        <w:rPr>
-          <w:rFonts w:ascii="Times New Roman" w:hAnsi="Times New Roman" w:cs="Times New Roman"/>
-          <w:i/>
-          <w:noProof/>
-          <w:lang w:val="en-US"/>
-        </w:rPr>
-        <w:lastRenderedPageBreak/>
-        <w:t>repens</w:t>
+        <w:t>Trifolium repens</w:t>
       </w:r>
       <w:r>
         <w:rPr>
@@ -14412,6 +15343,7 @@
           <w:noProof/>
           <w:lang w:val="en-US"/>
         </w:rPr>
+        <w:lastRenderedPageBreak/>
         <w:t>39.</w:t>
       </w:r>
       <w:r>
@@ -17372,6 +18304,28 @@
       <w:shd w:val="clear" w:color="auto" w:fill="E6E6E6"/>
     </w:rPr>
   </w:style>
+  <w:style w:type="character" w:styleId="UnresolvedMention">
+    <w:name w:val="Unresolved Mention"/>
+    <w:basedOn w:val="DefaultParagraphFont"/>
+    <w:uiPriority w:val="99"/>
+    <w:rsid w:val="00F73C6A"/>
+    <w:rPr>
+      <w:color w:val="808080"/>
+      <w:shd w:val="clear" w:color="auto" w:fill="E6E6E6"/>
+    </w:rPr>
+  </w:style>
+  <w:style w:type="character" w:styleId="FollowedHyperlink">
+    <w:name w:val="FollowedHyperlink"/>
+    <w:basedOn w:val="DefaultParagraphFont"/>
+    <w:uiPriority w:val="99"/>
+    <w:semiHidden/>
+    <w:unhideWhenUsed/>
+    <w:rsid w:val="00F73C6A"/>
+    <w:rPr>
+      <w:color w:val="954F72" w:themeColor="followedHyperlink"/>
+      <w:u w:val="single"/>
+    </w:rPr>
+  </w:style>
 </w:styles>
 </file>
 
@@ -17641,7 +18595,7 @@
 </file>
 
 <file path=customXml/itemProps1.xml><?xml version="1.0" encoding="utf-8"?>
-<ds:datastoreItem xmlns:ds="http://schemas.openxmlformats.org/officeDocument/2006/customXml" ds:itemID="{685BA6C0-E513-3944-B622-FCCC08296A9F}">
+<ds:datastoreItem xmlns:ds="http://schemas.openxmlformats.org/officeDocument/2006/customXml" ds:itemID="{3F8808E1-7657-214A-B47D-94C570512F01}">
   <ds:schemaRefs>
     <ds:schemaRef ds:uri="http://schemas.openxmlformats.org/officeDocument/2006/bibliography"/>
   </ds:schemaRefs>

</xml_diff>